<commit_message>
do abstract factory (1 lab)
</commit_message>
<xml_diff>
--- a/MPI/Labs/ПИН-34_Ромашкин_лаб-3.docx
+++ b/MPI/Labs/ПИН-34_Ромашкин_лаб-3.docx
@@ -1257,8 +1257,119 @@
           </wp:inline>
         </w:drawing>
       </w:r>
-      <w:bookmarkStart w:id="1" w:name="_GoBack"/>
-      <w:bookmarkEnd w:id="1"/>
+    </w:p>
+    <w:p>
+      <w:pPr>
+        <w:rPr>
+          <w:rFonts w:ascii="Times New Roman" w:hAnsi="Times New Roman" w:cs="Times New Roman"/>
+          <w:sz w:val="28"/>
+          <w:szCs w:val="28"/>
+        </w:rPr>
+      </w:pPr>
+      <w:r>
+        <w:rPr>
+          <w:rFonts w:ascii="Times New Roman" w:hAnsi="Times New Roman" w:cs="Times New Roman"/>
+          <w:sz w:val="28"/>
+          <w:szCs w:val="28"/>
+        </w:rPr>
+        <w:t xml:space="preserve">В каждом процессе инициализируется массив (размером </w:t>
+      </w:r>
+      <w:proofErr w:type="spellStart"/>
+      <w:r>
+        <w:rPr>
+          <w:rFonts w:ascii="Times New Roman" w:hAnsi="Times New Roman" w:cs="Times New Roman"/>
+          <w:sz w:val="28"/>
+          <w:szCs w:val="28"/>
+          <w:lang w:val="en-US"/>
+        </w:rPr>
+        <w:t>ProcNum</w:t>
+      </w:r>
+      <w:proofErr w:type="spellEnd"/>
+      <w:r>
+        <w:rPr>
+          <w:rFonts w:ascii="Times New Roman" w:hAnsi="Times New Roman" w:cs="Times New Roman"/>
+          <w:sz w:val="28"/>
+          <w:szCs w:val="28"/>
+        </w:rPr>
+        <w:t xml:space="preserve">) и заполняется 0. Далее 0 процесс отправляет всем по одному 0 из этого массива. Далее следующий, то есть первый процесс, увеличивает каждый элемент своего массива на </w:t>
+      </w:r>
+      <w:proofErr w:type="spellStart"/>
+      <w:r>
+        <w:rPr>
+          <w:rFonts w:ascii="Times New Roman" w:hAnsi="Times New Roman" w:cs="Times New Roman"/>
+          <w:sz w:val="28"/>
+          <w:szCs w:val="28"/>
+          <w:lang w:val="en-US"/>
+        </w:rPr>
+        <w:t>ProcRank</w:t>
+      </w:r>
+      <w:proofErr w:type="spellEnd"/>
+      <w:r>
+        <w:rPr>
+          <w:rFonts w:ascii="Times New Roman" w:hAnsi="Times New Roman" w:cs="Times New Roman"/>
+          <w:sz w:val="28"/>
+          <w:szCs w:val="28"/>
+        </w:rPr>
+        <w:t xml:space="preserve"> </w:t>
+      </w:r>
+      <w:r>
+        <w:rPr>
+          <w:rFonts w:ascii="Times New Roman" w:hAnsi="Times New Roman" w:cs="Times New Roman"/>
+          <w:sz w:val="28"/>
+          <w:szCs w:val="28"/>
+        </w:rPr>
+        <w:t>и рассылает всем по элементу, то есть всем по 1. Далее второй процесс делает тоже самое, то есть рассылает всем по 3. И так далее. После цикла последний процесс, отправляет данные 0.</w:t>
+      </w:r>
+    </w:p>
+    <w:p>
+      <w:pPr>
+        <w:rPr>
+          <w:rFonts w:ascii="Times New Roman" w:hAnsi="Times New Roman" w:cs="Times New Roman"/>
+          <w:sz w:val="28"/>
+          <w:szCs w:val="28"/>
+        </w:rPr>
+      </w:pPr>
+      <w:r>
+        <w:rPr>
+          <w:noProof/>
+        </w:rPr>
+        <w:lastRenderedPageBreak/>
+        <w:drawing>
+          <wp:inline distT="0" distB="0" distL="0" distR="0" wp14:anchorId="7E426601" wp14:editId="6A30DDCE">
+            <wp:extent cx="5940425" cy="4508500"/>
+            <wp:effectExtent l="0" t="0" r="3175" b="6350"/>
+            <wp:docPr id="3" name="Рисунок 3"/>
+            <wp:cNvGraphicFramePr>
+              <a:graphicFrameLocks xmlns:a="http://schemas.openxmlformats.org/drawingml/2006/main" noChangeAspect="1"/>
+            </wp:cNvGraphicFramePr>
+            <a:graphic xmlns:a="http://schemas.openxmlformats.org/drawingml/2006/main">
+              <a:graphicData uri="http://schemas.openxmlformats.org/drawingml/2006/picture">
+                <pic:pic xmlns:pic="http://schemas.openxmlformats.org/drawingml/2006/picture">
+                  <pic:nvPicPr>
+                    <pic:cNvPr id="1" name=""/>
+                    <pic:cNvPicPr/>
+                  </pic:nvPicPr>
+                  <pic:blipFill>
+                    <a:blip r:embed="rId8"/>
+                    <a:stretch>
+                      <a:fillRect/>
+                    </a:stretch>
+                  </pic:blipFill>
+                  <pic:spPr>
+                    <a:xfrm>
+                      <a:off x="0" y="0"/>
+                      <a:ext cx="5940425" cy="4508500"/>
+                    </a:xfrm>
+                    <a:prstGeom prst="rect">
+                      <a:avLst/>
+                    </a:prstGeom>
+                  </pic:spPr>
+                </pic:pic>
+              </a:graphicData>
+            </a:graphic>
+          </wp:inline>
+        </w:drawing>
+      </w:r>
     </w:p>
     <w:p>
       <w:pPr>
@@ -1271,7 +1382,7 @@
           <w:szCs w:val="28"/>
         </w:rPr>
       </w:pPr>
-      <w:bookmarkStart w:id="2" w:name="_Toc95838770"/>
+      <w:bookmarkStart w:id="1" w:name="_Toc95838770"/>
       <w:r>
         <w:rPr>
           <w:rFonts w:ascii="Times New Roman" w:hAnsi="Times New Roman" w:cs="Times New Roman"/>
@@ -1308,7 +1419,3697 @@
         </w:rPr>
         <w:t>:</w:t>
       </w:r>
-      <w:bookmarkEnd w:id="2"/>
+      <w:bookmarkEnd w:id="1"/>
+    </w:p>
+    <w:p>
+      <w:pPr>
+        <w:autoSpaceDE w:val="0"/>
+        <w:autoSpaceDN w:val="0"/>
+        <w:adjustRightInd w:val="0"/>
+        <w:spacing w:after="0" w:line="240" w:lineRule="auto"/>
+        <w:rPr>
+          <w:rFonts w:ascii="Consolas" w:hAnsi="Consolas" w:cs="Consolas"/>
+          <w:color w:val="000000"/>
+          <w:sz w:val="19"/>
+          <w:szCs w:val="19"/>
+          <w:lang w:val="en-US"/>
+        </w:rPr>
+      </w:pPr>
+      <w:r>
+        <w:rPr>
+          <w:rFonts w:ascii="Consolas" w:hAnsi="Consolas" w:cs="Consolas"/>
+          <w:color w:val="808080"/>
+          <w:sz w:val="19"/>
+          <w:szCs w:val="19"/>
+          <w:lang w:val="en-US"/>
+        </w:rPr>
+        <w:t>#include</w:t>
+      </w:r>
+      <w:r>
+        <w:rPr>
+          <w:rFonts w:ascii="Consolas" w:hAnsi="Consolas" w:cs="Consolas"/>
+          <w:color w:val="000000"/>
+          <w:sz w:val="19"/>
+          <w:szCs w:val="19"/>
+          <w:lang w:val="en-US"/>
+        </w:rPr>
+        <w:t xml:space="preserve"> </w:t>
+      </w:r>
+      <w:r>
+        <w:rPr>
+          <w:rFonts w:ascii="Consolas" w:hAnsi="Consolas" w:cs="Consolas"/>
+          <w:color w:val="A31515"/>
+          <w:sz w:val="19"/>
+          <w:szCs w:val="19"/>
+          <w:lang w:val="en-US"/>
+        </w:rPr>
+        <w:t>&lt;</w:t>
+      </w:r>
+      <w:proofErr w:type="spellStart"/>
+      <w:r>
+        <w:rPr>
+          <w:rFonts w:ascii="Consolas" w:hAnsi="Consolas" w:cs="Consolas"/>
+          <w:color w:val="A31515"/>
+          <w:sz w:val="19"/>
+          <w:szCs w:val="19"/>
+          <w:lang w:val="en-US"/>
+        </w:rPr>
+        <w:t>stdio.h</w:t>
+      </w:r>
+      <w:proofErr w:type="spellEnd"/>
+      <w:r>
+        <w:rPr>
+          <w:rFonts w:ascii="Consolas" w:hAnsi="Consolas" w:cs="Consolas"/>
+          <w:color w:val="A31515"/>
+          <w:sz w:val="19"/>
+          <w:szCs w:val="19"/>
+          <w:lang w:val="en-US"/>
+        </w:rPr>
+        <w:t>&gt;</w:t>
+      </w:r>
+    </w:p>
+    <w:p>
+      <w:pPr>
+        <w:autoSpaceDE w:val="0"/>
+        <w:autoSpaceDN w:val="0"/>
+        <w:adjustRightInd w:val="0"/>
+        <w:spacing w:after="0" w:line="240" w:lineRule="auto"/>
+        <w:rPr>
+          <w:rFonts w:ascii="Consolas" w:hAnsi="Consolas" w:cs="Consolas"/>
+          <w:color w:val="000000"/>
+          <w:sz w:val="19"/>
+          <w:szCs w:val="19"/>
+          <w:lang w:val="en-US"/>
+        </w:rPr>
+      </w:pPr>
+      <w:r>
+        <w:rPr>
+          <w:rFonts w:ascii="Consolas" w:hAnsi="Consolas" w:cs="Consolas"/>
+          <w:color w:val="808080"/>
+          <w:sz w:val="19"/>
+          <w:szCs w:val="19"/>
+          <w:lang w:val="en-US"/>
+        </w:rPr>
+        <w:t>#include</w:t>
+      </w:r>
+      <w:r>
+        <w:rPr>
+          <w:rFonts w:ascii="Consolas" w:hAnsi="Consolas" w:cs="Consolas"/>
+          <w:color w:val="000000"/>
+          <w:sz w:val="19"/>
+          <w:szCs w:val="19"/>
+          <w:lang w:val="en-US"/>
+        </w:rPr>
+        <w:t xml:space="preserve"> </w:t>
+      </w:r>
+      <w:r>
+        <w:rPr>
+          <w:rFonts w:ascii="Consolas" w:hAnsi="Consolas" w:cs="Consolas"/>
+          <w:color w:val="A31515"/>
+          <w:sz w:val="19"/>
+          <w:szCs w:val="19"/>
+          <w:lang w:val="en-US"/>
+        </w:rPr>
+        <w:t>&lt;</w:t>
+      </w:r>
+      <w:proofErr w:type="spellStart"/>
+      <w:r>
+        <w:rPr>
+          <w:rFonts w:ascii="Consolas" w:hAnsi="Consolas" w:cs="Consolas"/>
+          <w:color w:val="A31515"/>
+          <w:sz w:val="19"/>
+          <w:szCs w:val="19"/>
+          <w:lang w:val="en-US"/>
+        </w:rPr>
+        <w:t>mpi.h</w:t>
+      </w:r>
+      <w:proofErr w:type="spellEnd"/>
+      <w:r>
+        <w:rPr>
+          <w:rFonts w:ascii="Consolas" w:hAnsi="Consolas" w:cs="Consolas"/>
+          <w:color w:val="A31515"/>
+          <w:sz w:val="19"/>
+          <w:szCs w:val="19"/>
+          <w:lang w:val="en-US"/>
+        </w:rPr>
+        <w:t>&gt;</w:t>
+      </w:r>
+    </w:p>
+    <w:p>
+      <w:pPr>
+        <w:autoSpaceDE w:val="0"/>
+        <w:autoSpaceDN w:val="0"/>
+        <w:adjustRightInd w:val="0"/>
+        <w:spacing w:after="0" w:line="240" w:lineRule="auto"/>
+        <w:rPr>
+          <w:rFonts w:ascii="Consolas" w:hAnsi="Consolas" w:cs="Consolas"/>
+          <w:color w:val="000000"/>
+          <w:sz w:val="19"/>
+          <w:szCs w:val="19"/>
+          <w:lang w:val="en-US"/>
+        </w:rPr>
+      </w:pPr>
+      <w:r>
+        <w:rPr>
+          <w:rFonts w:ascii="Consolas" w:hAnsi="Consolas" w:cs="Consolas"/>
+          <w:color w:val="808080"/>
+          <w:sz w:val="19"/>
+          <w:szCs w:val="19"/>
+          <w:lang w:val="en-US"/>
+        </w:rPr>
+        <w:t>#include</w:t>
+      </w:r>
+      <w:r>
+        <w:rPr>
+          <w:rFonts w:ascii="Consolas" w:hAnsi="Consolas" w:cs="Consolas"/>
+          <w:color w:val="000000"/>
+          <w:sz w:val="19"/>
+          <w:szCs w:val="19"/>
+          <w:lang w:val="en-US"/>
+        </w:rPr>
+        <w:t xml:space="preserve"> </w:t>
+      </w:r>
+      <w:r>
+        <w:rPr>
+          <w:rFonts w:ascii="Consolas" w:hAnsi="Consolas" w:cs="Consolas"/>
+          <w:color w:val="A31515"/>
+          <w:sz w:val="19"/>
+          <w:szCs w:val="19"/>
+          <w:lang w:val="en-US"/>
+        </w:rPr>
+        <w:t>&lt;iostream&gt;</w:t>
+      </w:r>
+    </w:p>
+    <w:p>
+      <w:pPr>
+        <w:autoSpaceDE w:val="0"/>
+        <w:autoSpaceDN w:val="0"/>
+        <w:adjustRightInd w:val="0"/>
+        <w:spacing w:after="0" w:line="240" w:lineRule="auto"/>
+        <w:rPr>
+          <w:rFonts w:ascii="Consolas" w:hAnsi="Consolas" w:cs="Consolas"/>
+          <w:color w:val="000000"/>
+          <w:sz w:val="19"/>
+          <w:szCs w:val="19"/>
+          <w:lang w:val="en-US"/>
+        </w:rPr>
+      </w:pPr>
+    </w:p>
+    <w:p>
+      <w:pPr>
+        <w:autoSpaceDE w:val="0"/>
+        <w:autoSpaceDN w:val="0"/>
+        <w:adjustRightInd w:val="0"/>
+        <w:spacing w:after="0" w:line="240" w:lineRule="auto"/>
+        <w:rPr>
+          <w:rFonts w:ascii="Consolas" w:hAnsi="Consolas" w:cs="Consolas"/>
+          <w:color w:val="000000"/>
+          <w:sz w:val="19"/>
+          <w:szCs w:val="19"/>
+          <w:lang w:val="en-US"/>
+        </w:rPr>
+      </w:pPr>
+      <w:r>
+        <w:rPr>
+          <w:rFonts w:ascii="Consolas" w:hAnsi="Consolas" w:cs="Consolas"/>
+          <w:color w:val="0000FF"/>
+          <w:sz w:val="19"/>
+          <w:szCs w:val="19"/>
+          <w:lang w:val="en-US"/>
+        </w:rPr>
+        <w:t>using</w:t>
+      </w:r>
+      <w:r>
+        <w:rPr>
+          <w:rFonts w:ascii="Consolas" w:hAnsi="Consolas" w:cs="Consolas"/>
+          <w:color w:val="000000"/>
+          <w:sz w:val="19"/>
+          <w:szCs w:val="19"/>
+          <w:lang w:val="en-US"/>
+        </w:rPr>
+        <w:t xml:space="preserve"> </w:t>
+      </w:r>
+      <w:r>
+        <w:rPr>
+          <w:rFonts w:ascii="Consolas" w:hAnsi="Consolas" w:cs="Consolas"/>
+          <w:color w:val="0000FF"/>
+          <w:sz w:val="19"/>
+          <w:szCs w:val="19"/>
+          <w:lang w:val="en-US"/>
+        </w:rPr>
+        <w:t>namespace</w:t>
+      </w:r>
+      <w:r>
+        <w:rPr>
+          <w:rFonts w:ascii="Consolas" w:hAnsi="Consolas" w:cs="Consolas"/>
+          <w:color w:val="000000"/>
+          <w:sz w:val="19"/>
+          <w:szCs w:val="19"/>
+          <w:lang w:val="en-US"/>
+        </w:rPr>
+        <w:t xml:space="preserve"> std;</w:t>
+      </w:r>
+    </w:p>
+    <w:p>
+      <w:pPr>
+        <w:autoSpaceDE w:val="0"/>
+        <w:autoSpaceDN w:val="0"/>
+        <w:adjustRightInd w:val="0"/>
+        <w:spacing w:after="0" w:line="240" w:lineRule="auto"/>
+        <w:rPr>
+          <w:rFonts w:ascii="Consolas" w:hAnsi="Consolas" w:cs="Consolas"/>
+          <w:color w:val="000000"/>
+          <w:sz w:val="19"/>
+          <w:szCs w:val="19"/>
+          <w:lang w:val="en-US"/>
+        </w:rPr>
+      </w:pPr>
+    </w:p>
+    <w:p>
+      <w:pPr>
+        <w:autoSpaceDE w:val="0"/>
+        <w:autoSpaceDN w:val="0"/>
+        <w:adjustRightInd w:val="0"/>
+        <w:spacing w:after="0" w:line="240" w:lineRule="auto"/>
+        <w:rPr>
+          <w:rFonts w:ascii="Consolas" w:hAnsi="Consolas" w:cs="Consolas"/>
+          <w:color w:val="000000"/>
+          <w:sz w:val="19"/>
+          <w:szCs w:val="19"/>
+          <w:lang w:val="en-US"/>
+        </w:rPr>
+      </w:pPr>
+      <w:r>
+        <w:rPr>
+          <w:rFonts w:ascii="Consolas" w:hAnsi="Consolas" w:cs="Consolas"/>
+          <w:color w:val="0000FF"/>
+          <w:sz w:val="19"/>
+          <w:szCs w:val="19"/>
+          <w:lang w:val="en-US"/>
+        </w:rPr>
+        <w:t>void</w:t>
+      </w:r>
+      <w:r>
+        <w:rPr>
+          <w:rFonts w:ascii="Consolas" w:hAnsi="Consolas" w:cs="Consolas"/>
+          <w:color w:val="000000"/>
+          <w:sz w:val="19"/>
+          <w:szCs w:val="19"/>
+          <w:lang w:val="en-US"/>
+        </w:rPr>
+        <w:t xml:space="preserve"> </w:t>
+      </w:r>
+      <w:proofErr w:type="spellStart"/>
+      <w:proofErr w:type="gramStart"/>
+      <w:r>
+        <w:rPr>
+          <w:rFonts w:ascii="Consolas" w:hAnsi="Consolas" w:cs="Consolas"/>
+          <w:color w:val="000000"/>
+          <w:sz w:val="19"/>
+          <w:szCs w:val="19"/>
+          <w:lang w:val="en-US"/>
+        </w:rPr>
+        <w:t>DataInitialization</w:t>
+      </w:r>
+      <w:proofErr w:type="spellEnd"/>
+      <w:r>
+        <w:rPr>
+          <w:rFonts w:ascii="Consolas" w:hAnsi="Consolas" w:cs="Consolas"/>
+          <w:color w:val="000000"/>
+          <w:sz w:val="19"/>
+          <w:szCs w:val="19"/>
+          <w:lang w:val="en-US"/>
+        </w:rPr>
+        <w:t>(</w:t>
+      </w:r>
+      <w:proofErr w:type="gramEnd"/>
+      <w:r>
+        <w:rPr>
+          <w:rFonts w:ascii="Consolas" w:hAnsi="Consolas" w:cs="Consolas"/>
+          <w:color w:val="0000FF"/>
+          <w:sz w:val="19"/>
+          <w:szCs w:val="19"/>
+          <w:lang w:val="en-US"/>
+        </w:rPr>
+        <w:t>int</w:t>
+      </w:r>
+      <w:r>
+        <w:rPr>
+          <w:rFonts w:ascii="Consolas" w:hAnsi="Consolas" w:cs="Consolas"/>
+          <w:color w:val="000000"/>
+          <w:sz w:val="19"/>
+          <w:szCs w:val="19"/>
+          <w:lang w:val="en-US"/>
+        </w:rPr>
+        <w:t xml:space="preserve">* </w:t>
+      </w:r>
+      <w:r>
+        <w:rPr>
+          <w:rFonts w:ascii="Consolas" w:hAnsi="Consolas" w:cs="Consolas"/>
+          <w:color w:val="808080"/>
+          <w:sz w:val="19"/>
+          <w:szCs w:val="19"/>
+          <w:lang w:val="en-US"/>
+        </w:rPr>
+        <w:t>array</w:t>
+      </w:r>
+      <w:r>
+        <w:rPr>
+          <w:rFonts w:ascii="Consolas" w:hAnsi="Consolas" w:cs="Consolas"/>
+          <w:color w:val="000000"/>
+          <w:sz w:val="19"/>
+          <w:szCs w:val="19"/>
+          <w:lang w:val="en-US"/>
+        </w:rPr>
+        <w:t xml:space="preserve">, </w:t>
+      </w:r>
+      <w:r>
+        <w:rPr>
+          <w:rFonts w:ascii="Consolas" w:hAnsi="Consolas" w:cs="Consolas"/>
+          <w:color w:val="0000FF"/>
+          <w:sz w:val="19"/>
+          <w:szCs w:val="19"/>
+          <w:lang w:val="en-US"/>
+        </w:rPr>
+        <w:t>int</w:t>
+      </w:r>
+      <w:r>
+        <w:rPr>
+          <w:rFonts w:ascii="Consolas" w:hAnsi="Consolas" w:cs="Consolas"/>
+          <w:color w:val="000000"/>
+          <w:sz w:val="19"/>
+          <w:szCs w:val="19"/>
+          <w:lang w:val="en-US"/>
+        </w:rPr>
+        <w:t xml:space="preserve"> </w:t>
+      </w:r>
+      <w:r>
+        <w:rPr>
+          <w:rFonts w:ascii="Consolas" w:hAnsi="Consolas" w:cs="Consolas"/>
+          <w:color w:val="808080"/>
+          <w:sz w:val="19"/>
+          <w:szCs w:val="19"/>
+          <w:lang w:val="en-US"/>
+        </w:rPr>
+        <w:t>size</w:t>
+      </w:r>
+      <w:r>
+        <w:rPr>
+          <w:rFonts w:ascii="Consolas" w:hAnsi="Consolas" w:cs="Consolas"/>
+          <w:color w:val="000000"/>
+          <w:sz w:val="19"/>
+          <w:szCs w:val="19"/>
+          <w:lang w:val="en-US"/>
+        </w:rPr>
+        <w:t xml:space="preserve">, </w:t>
+      </w:r>
+      <w:r>
+        <w:rPr>
+          <w:rFonts w:ascii="Consolas" w:hAnsi="Consolas" w:cs="Consolas"/>
+          <w:color w:val="0000FF"/>
+          <w:sz w:val="19"/>
+          <w:szCs w:val="19"/>
+          <w:lang w:val="en-US"/>
+        </w:rPr>
+        <w:t>int</w:t>
+      </w:r>
+      <w:r>
+        <w:rPr>
+          <w:rFonts w:ascii="Consolas" w:hAnsi="Consolas" w:cs="Consolas"/>
+          <w:color w:val="000000"/>
+          <w:sz w:val="19"/>
+          <w:szCs w:val="19"/>
+          <w:lang w:val="en-US"/>
+        </w:rPr>
+        <w:t xml:space="preserve"> </w:t>
+      </w:r>
+      <w:proofErr w:type="spellStart"/>
+      <w:r>
+        <w:rPr>
+          <w:rFonts w:ascii="Consolas" w:hAnsi="Consolas" w:cs="Consolas"/>
+          <w:color w:val="808080"/>
+          <w:sz w:val="19"/>
+          <w:szCs w:val="19"/>
+          <w:lang w:val="en-US"/>
+        </w:rPr>
+        <w:t>fillNumber</w:t>
+      </w:r>
+      <w:proofErr w:type="spellEnd"/>
+      <w:r>
+        <w:rPr>
+          <w:rFonts w:ascii="Consolas" w:hAnsi="Consolas" w:cs="Consolas"/>
+          <w:color w:val="000000"/>
+          <w:sz w:val="19"/>
+          <w:szCs w:val="19"/>
+          <w:lang w:val="en-US"/>
+        </w:rPr>
+        <w:t>) {</w:t>
+      </w:r>
+    </w:p>
+    <w:p>
+      <w:pPr>
+        <w:autoSpaceDE w:val="0"/>
+        <w:autoSpaceDN w:val="0"/>
+        <w:adjustRightInd w:val="0"/>
+        <w:spacing w:after="0" w:line="240" w:lineRule="auto"/>
+        <w:rPr>
+          <w:rFonts w:ascii="Consolas" w:hAnsi="Consolas" w:cs="Consolas"/>
+          <w:color w:val="000000"/>
+          <w:sz w:val="19"/>
+          <w:szCs w:val="19"/>
+          <w:lang w:val="en-US"/>
+        </w:rPr>
+      </w:pPr>
+      <w:r>
+        <w:rPr>
+          <w:rFonts w:ascii="Consolas" w:hAnsi="Consolas" w:cs="Consolas"/>
+          <w:color w:val="000000"/>
+          <w:sz w:val="19"/>
+          <w:szCs w:val="19"/>
+          <w:lang w:val="en-US"/>
+        </w:rPr>
+        <w:tab/>
+      </w:r>
+      <w:r>
+        <w:rPr>
+          <w:rFonts w:ascii="Consolas" w:hAnsi="Consolas" w:cs="Consolas"/>
+          <w:color w:val="0000FF"/>
+          <w:sz w:val="19"/>
+          <w:szCs w:val="19"/>
+          <w:lang w:val="en-US"/>
+        </w:rPr>
+        <w:t>for</w:t>
+      </w:r>
+      <w:r>
+        <w:rPr>
+          <w:rFonts w:ascii="Consolas" w:hAnsi="Consolas" w:cs="Consolas"/>
+          <w:color w:val="000000"/>
+          <w:sz w:val="19"/>
+          <w:szCs w:val="19"/>
+          <w:lang w:val="en-US"/>
+        </w:rPr>
+        <w:t xml:space="preserve"> (</w:t>
+      </w:r>
+      <w:r>
+        <w:rPr>
+          <w:rFonts w:ascii="Consolas" w:hAnsi="Consolas" w:cs="Consolas"/>
+          <w:color w:val="0000FF"/>
+          <w:sz w:val="19"/>
+          <w:szCs w:val="19"/>
+          <w:lang w:val="en-US"/>
+        </w:rPr>
+        <w:t>int</w:t>
+      </w:r>
+      <w:r>
+        <w:rPr>
+          <w:rFonts w:ascii="Consolas" w:hAnsi="Consolas" w:cs="Consolas"/>
+          <w:color w:val="000000"/>
+          <w:sz w:val="19"/>
+          <w:szCs w:val="19"/>
+          <w:lang w:val="en-US"/>
+        </w:rPr>
+        <w:t xml:space="preserve"> </w:t>
+      </w:r>
+      <w:proofErr w:type="spellStart"/>
+      <w:r>
+        <w:rPr>
+          <w:rFonts w:ascii="Consolas" w:hAnsi="Consolas" w:cs="Consolas"/>
+          <w:color w:val="000000"/>
+          <w:sz w:val="19"/>
+          <w:szCs w:val="19"/>
+          <w:lang w:val="en-US"/>
+        </w:rPr>
+        <w:t>i</w:t>
+      </w:r>
+      <w:proofErr w:type="spellEnd"/>
+      <w:r>
+        <w:rPr>
+          <w:rFonts w:ascii="Consolas" w:hAnsi="Consolas" w:cs="Consolas"/>
+          <w:color w:val="000000"/>
+          <w:sz w:val="19"/>
+          <w:szCs w:val="19"/>
+          <w:lang w:val="en-US"/>
+        </w:rPr>
+        <w:t xml:space="preserve"> = 0; </w:t>
+      </w:r>
+      <w:proofErr w:type="spellStart"/>
+      <w:r>
+        <w:rPr>
+          <w:rFonts w:ascii="Consolas" w:hAnsi="Consolas" w:cs="Consolas"/>
+          <w:color w:val="000000"/>
+          <w:sz w:val="19"/>
+          <w:szCs w:val="19"/>
+          <w:lang w:val="en-US"/>
+        </w:rPr>
+        <w:t>i</w:t>
+      </w:r>
+      <w:proofErr w:type="spellEnd"/>
+      <w:r>
+        <w:rPr>
+          <w:rFonts w:ascii="Consolas" w:hAnsi="Consolas" w:cs="Consolas"/>
+          <w:color w:val="000000"/>
+          <w:sz w:val="19"/>
+          <w:szCs w:val="19"/>
+          <w:lang w:val="en-US"/>
+        </w:rPr>
+        <w:t xml:space="preserve"> &lt; </w:t>
+      </w:r>
+      <w:r>
+        <w:rPr>
+          <w:rFonts w:ascii="Consolas" w:hAnsi="Consolas" w:cs="Consolas"/>
+          <w:color w:val="808080"/>
+          <w:sz w:val="19"/>
+          <w:szCs w:val="19"/>
+          <w:lang w:val="en-US"/>
+        </w:rPr>
+        <w:t>size</w:t>
+      </w:r>
+      <w:r>
+        <w:rPr>
+          <w:rFonts w:ascii="Consolas" w:hAnsi="Consolas" w:cs="Consolas"/>
+          <w:color w:val="000000"/>
+          <w:sz w:val="19"/>
+          <w:szCs w:val="19"/>
+          <w:lang w:val="en-US"/>
+        </w:rPr>
+        <w:t xml:space="preserve">; </w:t>
+      </w:r>
+      <w:proofErr w:type="spellStart"/>
+      <w:r>
+        <w:rPr>
+          <w:rFonts w:ascii="Consolas" w:hAnsi="Consolas" w:cs="Consolas"/>
+          <w:color w:val="000000"/>
+          <w:sz w:val="19"/>
+          <w:szCs w:val="19"/>
+          <w:lang w:val="en-US"/>
+        </w:rPr>
+        <w:t>i</w:t>
+      </w:r>
+      <w:proofErr w:type="spellEnd"/>
+      <w:r>
+        <w:rPr>
+          <w:rFonts w:ascii="Consolas" w:hAnsi="Consolas" w:cs="Consolas"/>
+          <w:color w:val="000000"/>
+          <w:sz w:val="19"/>
+          <w:szCs w:val="19"/>
+          <w:lang w:val="en-US"/>
+        </w:rPr>
+        <w:t>++) {</w:t>
+      </w:r>
+    </w:p>
+    <w:p>
+      <w:pPr>
+        <w:autoSpaceDE w:val="0"/>
+        <w:autoSpaceDN w:val="0"/>
+        <w:adjustRightInd w:val="0"/>
+        <w:spacing w:after="0" w:line="240" w:lineRule="auto"/>
+        <w:rPr>
+          <w:rFonts w:ascii="Consolas" w:hAnsi="Consolas" w:cs="Consolas"/>
+          <w:color w:val="000000"/>
+          <w:sz w:val="19"/>
+          <w:szCs w:val="19"/>
+          <w:lang w:val="en-US"/>
+        </w:rPr>
+      </w:pPr>
+      <w:r>
+        <w:rPr>
+          <w:rFonts w:ascii="Consolas" w:hAnsi="Consolas" w:cs="Consolas"/>
+          <w:color w:val="000000"/>
+          <w:sz w:val="19"/>
+          <w:szCs w:val="19"/>
+          <w:lang w:val="en-US"/>
+        </w:rPr>
+        <w:tab/>
+      </w:r>
+      <w:r>
+        <w:rPr>
+          <w:rFonts w:ascii="Consolas" w:hAnsi="Consolas" w:cs="Consolas"/>
+          <w:color w:val="000000"/>
+          <w:sz w:val="19"/>
+          <w:szCs w:val="19"/>
+          <w:lang w:val="en-US"/>
+        </w:rPr>
+        <w:tab/>
+      </w:r>
+      <w:r>
+        <w:rPr>
+          <w:rFonts w:ascii="Consolas" w:hAnsi="Consolas" w:cs="Consolas"/>
+          <w:color w:val="808080"/>
+          <w:sz w:val="19"/>
+          <w:szCs w:val="19"/>
+          <w:lang w:val="en-US"/>
+        </w:rPr>
+        <w:t>array</w:t>
+      </w:r>
+      <w:r>
+        <w:rPr>
+          <w:rFonts w:ascii="Consolas" w:hAnsi="Consolas" w:cs="Consolas"/>
+          <w:color w:val="000000"/>
+          <w:sz w:val="19"/>
+          <w:szCs w:val="19"/>
+          <w:lang w:val="en-US"/>
+        </w:rPr>
+        <w:t>[</w:t>
+      </w:r>
+      <w:proofErr w:type="spellStart"/>
+      <w:r>
+        <w:rPr>
+          <w:rFonts w:ascii="Consolas" w:hAnsi="Consolas" w:cs="Consolas"/>
+          <w:color w:val="000000"/>
+          <w:sz w:val="19"/>
+          <w:szCs w:val="19"/>
+          <w:lang w:val="en-US"/>
+        </w:rPr>
+        <w:t>i</w:t>
+      </w:r>
+      <w:proofErr w:type="spellEnd"/>
+      <w:r>
+        <w:rPr>
+          <w:rFonts w:ascii="Consolas" w:hAnsi="Consolas" w:cs="Consolas"/>
+          <w:color w:val="000000"/>
+          <w:sz w:val="19"/>
+          <w:szCs w:val="19"/>
+          <w:lang w:val="en-US"/>
+        </w:rPr>
+        <w:t xml:space="preserve">] = </w:t>
+      </w:r>
+      <w:proofErr w:type="spellStart"/>
+      <w:r>
+        <w:rPr>
+          <w:rFonts w:ascii="Consolas" w:hAnsi="Consolas" w:cs="Consolas"/>
+          <w:color w:val="808080"/>
+          <w:sz w:val="19"/>
+          <w:szCs w:val="19"/>
+          <w:lang w:val="en-US"/>
+        </w:rPr>
+        <w:t>fillNumber</w:t>
+      </w:r>
+      <w:proofErr w:type="spellEnd"/>
+      <w:r>
+        <w:rPr>
+          <w:rFonts w:ascii="Consolas" w:hAnsi="Consolas" w:cs="Consolas"/>
+          <w:color w:val="000000"/>
+          <w:sz w:val="19"/>
+          <w:szCs w:val="19"/>
+          <w:lang w:val="en-US"/>
+        </w:rPr>
+        <w:t>;</w:t>
+      </w:r>
+    </w:p>
+    <w:p>
+      <w:pPr>
+        <w:autoSpaceDE w:val="0"/>
+        <w:autoSpaceDN w:val="0"/>
+        <w:adjustRightInd w:val="0"/>
+        <w:spacing w:after="0" w:line="240" w:lineRule="auto"/>
+        <w:rPr>
+          <w:rFonts w:ascii="Consolas" w:hAnsi="Consolas" w:cs="Consolas"/>
+          <w:color w:val="000000"/>
+          <w:sz w:val="19"/>
+          <w:szCs w:val="19"/>
+          <w:lang w:val="en-US"/>
+        </w:rPr>
+      </w:pPr>
+      <w:r>
+        <w:rPr>
+          <w:rFonts w:ascii="Consolas" w:hAnsi="Consolas" w:cs="Consolas"/>
+          <w:color w:val="000000"/>
+          <w:sz w:val="19"/>
+          <w:szCs w:val="19"/>
+          <w:lang w:val="en-US"/>
+        </w:rPr>
+        <w:tab/>
+        <w:t>}</w:t>
+      </w:r>
+    </w:p>
+    <w:p>
+      <w:pPr>
+        <w:autoSpaceDE w:val="0"/>
+        <w:autoSpaceDN w:val="0"/>
+        <w:adjustRightInd w:val="0"/>
+        <w:spacing w:after="0" w:line="240" w:lineRule="auto"/>
+        <w:rPr>
+          <w:rFonts w:ascii="Consolas" w:hAnsi="Consolas" w:cs="Consolas"/>
+          <w:color w:val="000000"/>
+          <w:sz w:val="19"/>
+          <w:szCs w:val="19"/>
+          <w:lang w:val="en-US"/>
+        </w:rPr>
+      </w:pPr>
+      <w:r>
+        <w:rPr>
+          <w:rFonts w:ascii="Consolas" w:hAnsi="Consolas" w:cs="Consolas"/>
+          <w:color w:val="000000"/>
+          <w:sz w:val="19"/>
+          <w:szCs w:val="19"/>
+          <w:lang w:val="en-US"/>
+        </w:rPr>
+        <w:t>}</w:t>
+      </w:r>
+    </w:p>
+    <w:p>
+      <w:pPr>
+        <w:autoSpaceDE w:val="0"/>
+        <w:autoSpaceDN w:val="0"/>
+        <w:adjustRightInd w:val="0"/>
+        <w:spacing w:after="0" w:line="240" w:lineRule="auto"/>
+        <w:rPr>
+          <w:rFonts w:ascii="Consolas" w:hAnsi="Consolas" w:cs="Consolas"/>
+          <w:color w:val="000000"/>
+          <w:sz w:val="19"/>
+          <w:szCs w:val="19"/>
+          <w:lang w:val="en-US"/>
+        </w:rPr>
+      </w:pPr>
+    </w:p>
+    <w:p>
+      <w:pPr>
+        <w:autoSpaceDE w:val="0"/>
+        <w:autoSpaceDN w:val="0"/>
+        <w:adjustRightInd w:val="0"/>
+        <w:spacing w:after="0" w:line="240" w:lineRule="auto"/>
+        <w:rPr>
+          <w:rFonts w:ascii="Consolas" w:hAnsi="Consolas" w:cs="Consolas"/>
+          <w:color w:val="000000"/>
+          <w:sz w:val="19"/>
+          <w:szCs w:val="19"/>
+          <w:lang w:val="en-US"/>
+        </w:rPr>
+      </w:pPr>
+      <w:r>
+        <w:rPr>
+          <w:rFonts w:ascii="Consolas" w:hAnsi="Consolas" w:cs="Consolas"/>
+          <w:color w:val="0000FF"/>
+          <w:sz w:val="19"/>
+          <w:szCs w:val="19"/>
+          <w:lang w:val="en-US"/>
+        </w:rPr>
+        <w:t>void</w:t>
+      </w:r>
+      <w:r>
+        <w:rPr>
+          <w:rFonts w:ascii="Consolas" w:hAnsi="Consolas" w:cs="Consolas"/>
+          <w:color w:val="000000"/>
+          <w:sz w:val="19"/>
+          <w:szCs w:val="19"/>
+          <w:lang w:val="en-US"/>
+        </w:rPr>
+        <w:t xml:space="preserve"> </w:t>
+      </w:r>
+      <w:proofErr w:type="spellStart"/>
+      <w:proofErr w:type="gramStart"/>
+      <w:r>
+        <w:rPr>
+          <w:rFonts w:ascii="Consolas" w:hAnsi="Consolas" w:cs="Consolas"/>
+          <w:color w:val="000000"/>
+          <w:sz w:val="19"/>
+          <w:szCs w:val="19"/>
+          <w:lang w:val="en-US"/>
+        </w:rPr>
+        <w:t>PrintData</w:t>
+      </w:r>
+      <w:proofErr w:type="spellEnd"/>
+      <w:r>
+        <w:rPr>
+          <w:rFonts w:ascii="Consolas" w:hAnsi="Consolas" w:cs="Consolas"/>
+          <w:color w:val="000000"/>
+          <w:sz w:val="19"/>
+          <w:szCs w:val="19"/>
+          <w:lang w:val="en-US"/>
+        </w:rPr>
+        <w:t>(</w:t>
+      </w:r>
+      <w:proofErr w:type="gramEnd"/>
+      <w:r>
+        <w:rPr>
+          <w:rFonts w:ascii="Consolas" w:hAnsi="Consolas" w:cs="Consolas"/>
+          <w:color w:val="0000FF"/>
+          <w:sz w:val="19"/>
+          <w:szCs w:val="19"/>
+          <w:lang w:val="en-US"/>
+        </w:rPr>
+        <w:t>int</w:t>
+      </w:r>
+      <w:r>
+        <w:rPr>
+          <w:rFonts w:ascii="Consolas" w:hAnsi="Consolas" w:cs="Consolas"/>
+          <w:color w:val="000000"/>
+          <w:sz w:val="19"/>
+          <w:szCs w:val="19"/>
+          <w:lang w:val="en-US"/>
+        </w:rPr>
+        <w:t xml:space="preserve">* </w:t>
+      </w:r>
+      <w:r>
+        <w:rPr>
+          <w:rFonts w:ascii="Consolas" w:hAnsi="Consolas" w:cs="Consolas"/>
+          <w:color w:val="808080"/>
+          <w:sz w:val="19"/>
+          <w:szCs w:val="19"/>
+          <w:lang w:val="en-US"/>
+        </w:rPr>
+        <w:t>array</w:t>
+      </w:r>
+      <w:r>
+        <w:rPr>
+          <w:rFonts w:ascii="Consolas" w:hAnsi="Consolas" w:cs="Consolas"/>
+          <w:color w:val="000000"/>
+          <w:sz w:val="19"/>
+          <w:szCs w:val="19"/>
+          <w:lang w:val="en-US"/>
+        </w:rPr>
+        <w:t xml:space="preserve">, </w:t>
+      </w:r>
+      <w:r>
+        <w:rPr>
+          <w:rFonts w:ascii="Consolas" w:hAnsi="Consolas" w:cs="Consolas"/>
+          <w:color w:val="0000FF"/>
+          <w:sz w:val="19"/>
+          <w:szCs w:val="19"/>
+          <w:lang w:val="en-US"/>
+        </w:rPr>
+        <w:t>int</w:t>
+      </w:r>
+      <w:r>
+        <w:rPr>
+          <w:rFonts w:ascii="Consolas" w:hAnsi="Consolas" w:cs="Consolas"/>
+          <w:color w:val="000000"/>
+          <w:sz w:val="19"/>
+          <w:szCs w:val="19"/>
+          <w:lang w:val="en-US"/>
+        </w:rPr>
+        <w:t xml:space="preserve"> </w:t>
+      </w:r>
+      <w:r>
+        <w:rPr>
+          <w:rFonts w:ascii="Consolas" w:hAnsi="Consolas" w:cs="Consolas"/>
+          <w:color w:val="808080"/>
+          <w:sz w:val="19"/>
+          <w:szCs w:val="19"/>
+          <w:lang w:val="en-US"/>
+        </w:rPr>
+        <w:t>size</w:t>
+      </w:r>
+      <w:r>
+        <w:rPr>
+          <w:rFonts w:ascii="Consolas" w:hAnsi="Consolas" w:cs="Consolas"/>
+          <w:color w:val="000000"/>
+          <w:sz w:val="19"/>
+          <w:szCs w:val="19"/>
+          <w:lang w:val="en-US"/>
+        </w:rPr>
+        <w:t>) {</w:t>
+      </w:r>
+    </w:p>
+    <w:p>
+      <w:pPr>
+        <w:autoSpaceDE w:val="0"/>
+        <w:autoSpaceDN w:val="0"/>
+        <w:adjustRightInd w:val="0"/>
+        <w:spacing w:after="0" w:line="240" w:lineRule="auto"/>
+        <w:rPr>
+          <w:rFonts w:ascii="Consolas" w:hAnsi="Consolas" w:cs="Consolas"/>
+          <w:color w:val="000000"/>
+          <w:sz w:val="19"/>
+          <w:szCs w:val="19"/>
+          <w:lang w:val="en-US"/>
+        </w:rPr>
+      </w:pPr>
+      <w:r>
+        <w:rPr>
+          <w:rFonts w:ascii="Consolas" w:hAnsi="Consolas" w:cs="Consolas"/>
+          <w:color w:val="000000"/>
+          <w:sz w:val="19"/>
+          <w:szCs w:val="19"/>
+          <w:lang w:val="en-US"/>
+        </w:rPr>
+        <w:tab/>
+      </w:r>
+      <w:r>
+        <w:rPr>
+          <w:rFonts w:ascii="Consolas" w:hAnsi="Consolas" w:cs="Consolas"/>
+          <w:color w:val="0000FF"/>
+          <w:sz w:val="19"/>
+          <w:szCs w:val="19"/>
+          <w:lang w:val="en-US"/>
+        </w:rPr>
+        <w:t>for</w:t>
+      </w:r>
+      <w:r>
+        <w:rPr>
+          <w:rFonts w:ascii="Consolas" w:hAnsi="Consolas" w:cs="Consolas"/>
+          <w:color w:val="000000"/>
+          <w:sz w:val="19"/>
+          <w:szCs w:val="19"/>
+          <w:lang w:val="en-US"/>
+        </w:rPr>
+        <w:t xml:space="preserve"> (</w:t>
+      </w:r>
+      <w:r>
+        <w:rPr>
+          <w:rFonts w:ascii="Consolas" w:hAnsi="Consolas" w:cs="Consolas"/>
+          <w:color w:val="0000FF"/>
+          <w:sz w:val="19"/>
+          <w:szCs w:val="19"/>
+          <w:lang w:val="en-US"/>
+        </w:rPr>
+        <w:t>int</w:t>
+      </w:r>
+      <w:r>
+        <w:rPr>
+          <w:rFonts w:ascii="Consolas" w:hAnsi="Consolas" w:cs="Consolas"/>
+          <w:color w:val="000000"/>
+          <w:sz w:val="19"/>
+          <w:szCs w:val="19"/>
+          <w:lang w:val="en-US"/>
+        </w:rPr>
+        <w:t xml:space="preserve"> </w:t>
+      </w:r>
+      <w:proofErr w:type="spellStart"/>
+      <w:r>
+        <w:rPr>
+          <w:rFonts w:ascii="Consolas" w:hAnsi="Consolas" w:cs="Consolas"/>
+          <w:color w:val="000000"/>
+          <w:sz w:val="19"/>
+          <w:szCs w:val="19"/>
+          <w:lang w:val="en-US"/>
+        </w:rPr>
+        <w:t>i</w:t>
+      </w:r>
+      <w:proofErr w:type="spellEnd"/>
+      <w:r>
+        <w:rPr>
+          <w:rFonts w:ascii="Consolas" w:hAnsi="Consolas" w:cs="Consolas"/>
+          <w:color w:val="000000"/>
+          <w:sz w:val="19"/>
+          <w:szCs w:val="19"/>
+          <w:lang w:val="en-US"/>
+        </w:rPr>
+        <w:t xml:space="preserve"> = 0; </w:t>
+      </w:r>
+      <w:proofErr w:type="spellStart"/>
+      <w:r>
+        <w:rPr>
+          <w:rFonts w:ascii="Consolas" w:hAnsi="Consolas" w:cs="Consolas"/>
+          <w:color w:val="000000"/>
+          <w:sz w:val="19"/>
+          <w:szCs w:val="19"/>
+          <w:lang w:val="en-US"/>
+        </w:rPr>
+        <w:t>i</w:t>
+      </w:r>
+      <w:proofErr w:type="spellEnd"/>
+      <w:r>
+        <w:rPr>
+          <w:rFonts w:ascii="Consolas" w:hAnsi="Consolas" w:cs="Consolas"/>
+          <w:color w:val="000000"/>
+          <w:sz w:val="19"/>
+          <w:szCs w:val="19"/>
+          <w:lang w:val="en-US"/>
+        </w:rPr>
+        <w:t xml:space="preserve"> &lt; </w:t>
+      </w:r>
+      <w:r>
+        <w:rPr>
+          <w:rFonts w:ascii="Consolas" w:hAnsi="Consolas" w:cs="Consolas"/>
+          <w:color w:val="808080"/>
+          <w:sz w:val="19"/>
+          <w:szCs w:val="19"/>
+          <w:lang w:val="en-US"/>
+        </w:rPr>
+        <w:t>size</w:t>
+      </w:r>
+      <w:r>
+        <w:rPr>
+          <w:rFonts w:ascii="Consolas" w:hAnsi="Consolas" w:cs="Consolas"/>
+          <w:color w:val="000000"/>
+          <w:sz w:val="19"/>
+          <w:szCs w:val="19"/>
+          <w:lang w:val="en-US"/>
+        </w:rPr>
+        <w:t xml:space="preserve">; </w:t>
+      </w:r>
+      <w:proofErr w:type="spellStart"/>
+      <w:r>
+        <w:rPr>
+          <w:rFonts w:ascii="Consolas" w:hAnsi="Consolas" w:cs="Consolas"/>
+          <w:color w:val="000000"/>
+          <w:sz w:val="19"/>
+          <w:szCs w:val="19"/>
+          <w:lang w:val="en-US"/>
+        </w:rPr>
+        <w:t>i</w:t>
+      </w:r>
+      <w:proofErr w:type="spellEnd"/>
+      <w:r>
+        <w:rPr>
+          <w:rFonts w:ascii="Consolas" w:hAnsi="Consolas" w:cs="Consolas"/>
+          <w:color w:val="000000"/>
+          <w:sz w:val="19"/>
+          <w:szCs w:val="19"/>
+          <w:lang w:val="en-US"/>
+        </w:rPr>
+        <w:t>++) {</w:t>
+      </w:r>
+    </w:p>
+    <w:p>
+      <w:pPr>
+        <w:autoSpaceDE w:val="0"/>
+        <w:autoSpaceDN w:val="0"/>
+        <w:adjustRightInd w:val="0"/>
+        <w:spacing w:after="0" w:line="240" w:lineRule="auto"/>
+        <w:rPr>
+          <w:rFonts w:ascii="Consolas" w:hAnsi="Consolas" w:cs="Consolas"/>
+          <w:color w:val="000000"/>
+          <w:sz w:val="19"/>
+          <w:szCs w:val="19"/>
+          <w:lang w:val="en-US"/>
+        </w:rPr>
+      </w:pPr>
+      <w:r>
+        <w:rPr>
+          <w:rFonts w:ascii="Consolas" w:hAnsi="Consolas" w:cs="Consolas"/>
+          <w:color w:val="000000"/>
+          <w:sz w:val="19"/>
+          <w:szCs w:val="19"/>
+          <w:lang w:val="en-US"/>
+        </w:rPr>
+        <w:tab/>
+      </w:r>
+      <w:r>
+        <w:rPr>
+          <w:rFonts w:ascii="Consolas" w:hAnsi="Consolas" w:cs="Consolas"/>
+          <w:color w:val="000000"/>
+          <w:sz w:val="19"/>
+          <w:szCs w:val="19"/>
+          <w:lang w:val="en-US"/>
+        </w:rPr>
+        <w:tab/>
+      </w:r>
+      <w:proofErr w:type="spellStart"/>
+      <w:proofErr w:type="gramStart"/>
+      <w:r>
+        <w:rPr>
+          <w:rFonts w:ascii="Consolas" w:hAnsi="Consolas" w:cs="Consolas"/>
+          <w:color w:val="000000"/>
+          <w:sz w:val="19"/>
+          <w:szCs w:val="19"/>
+          <w:lang w:val="en-US"/>
+        </w:rPr>
+        <w:t>printf</w:t>
+      </w:r>
+      <w:proofErr w:type="spellEnd"/>
+      <w:r>
+        <w:rPr>
+          <w:rFonts w:ascii="Consolas" w:hAnsi="Consolas" w:cs="Consolas"/>
+          <w:color w:val="000000"/>
+          <w:sz w:val="19"/>
+          <w:szCs w:val="19"/>
+          <w:lang w:val="en-US"/>
+        </w:rPr>
+        <w:t>(</w:t>
+      </w:r>
+      <w:proofErr w:type="gramEnd"/>
+      <w:r>
+        <w:rPr>
+          <w:rFonts w:ascii="Consolas" w:hAnsi="Consolas" w:cs="Consolas"/>
+          <w:color w:val="A31515"/>
+          <w:sz w:val="19"/>
+          <w:szCs w:val="19"/>
+          <w:lang w:val="en-US"/>
+        </w:rPr>
+        <w:t>"message: %d\n"</w:t>
+      </w:r>
+      <w:r>
+        <w:rPr>
+          <w:rFonts w:ascii="Consolas" w:hAnsi="Consolas" w:cs="Consolas"/>
+          <w:color w:val="000000"/>
+          <w:sz w:val="19"/>
+          <w:szCs w:val="19"/>
+          <w:lang w:val="en-US"/>
+        </w:rPr>
+        <w:t xml:space="preserve">, </w:t>
+      </w:r>
+      <w:r>
+        <w:rPr>
+          <w:rFonts w:ascii="Consolas" w:hAnsi="Consolas" w:cs="Consolas"/>
+          <w:color w:val="808080"/>
+          <w:sz w:val="19"/>
+          <w:szCs w:val="19"/>
+          <w:lang w:val="en-US"/>
+        </w:rPr>
+        <w:t>array</w:t>
+      </w:r>
+      <w:r>
+        <w:rPr>
+          <w:rFonts w:ascii="Consolas" w:hAnsi="Consolas" w:cs="Consolas"/>
+          <w:color w:val="000000"/>
+          <w:sz w:val="19"/>
+          <w:szCs w:val="19"/>
+          <w:lang w:val="en-US"/>
+        </w:rPr>
+        <w:t>[</w:t>
+      </w:r>
+      <w:proofErr w:type="spellStart"/>
+      <w:r>
+        <w:rPr>
+          <w:rFonts w:ascii="Consolas" w:hAnsi="Consolas" w:cs="Consolas"/>
+          <w:color w:val="000000"/>
+          <w:sz w:val="19"/>
+          <w:szCs w:val="19"/>
+          <w:lang w:val="en-US"/>
+        </w:rPr>
+        <w:t>i</w:t>
+      </w:r>
+      <w:proofErr w:type="spellEnd"/>
+      <w:r>
+        <w:rPr>
+          <w:rFonts w:ascii="Consolas" w:hAnsi="Consolas" w:cs="Consolas"/>
+          <w:color w:val="000000"/>
+          <w:sz w:val="19"/>
+          <w:szCs w:val="19"/>
+          <w:lang w:val="en-US"/>
+        </w:rPr>
+        <w:t>]);</w:t>
+      </w:r>
+    </w:p>
+    <w:p>
+      <w:pPr>
+        <w:autoSpaceDE w:val="0"/>
+        <w:autoSpaceDN w:val="0"/>
+        <w:adjustRightInd w:val="0"/>
+        <w:spacing w:after="0" w:line="240" w:lineRule="auto"/>
+        <w:rPr>
+          <w:rFonts w:ascii="Consolas" w:hAnsi="Consolas" w:cs="Consolas"/>
+          <w:color w:val="000000"/>
+          <w:sz w:val="19"/>
+          <w:szCs w:val="19"/>
+          <w:lang w:val="en-US"/>
+        </w:rPr>
+      </w:pPr>
+      <w:r>
+        <w:rPr>
+          <w:rFonts w:ascii="Consolas" w:hAnsi="Consolas" w:cs="Consolas"/>
+          <w:color w:val="000000"/>
+          <w:sz w:val="19"/>
+          <w:szCs w:val="19"/>
+          <w:lang w:val="en-US"/>
+        </w:rPr>
+        <w:tab/>
+        <w:t>}</w:t>
+      </w:r>
+    </w:p>
+    <w:p>
+      <w:pPr>
+        <w:autoSpaceDE w:val="0"/>
+        <w:autoSpaceDN w:val="0"/>
+        <w:adjustRightInd w:val="0"/>
+        <w:spacing w:after="0" w:line="240" w:lineRule="auto"/>
+        <w:rPr>
+          <w:rFonts w:ascii="Consolas" w:hAnsi="Consolas" w:cs="Consolas"/>
+          <w:color w:val="000000"/>
+          <w:sz w:val="19"/>
+          <w:szCs w:val="19"/>
+          <w:lang w:val="en-US"/>
+        </w:rPr>
+      </w:pPr>
+      <w:r>
+        <w:rPr>
+          <w:rFonts w:ascii="Consolas" w:hAnsi="Consolas" w:cs="Consolas"/>
+          <w:color w:val="000000"/>
+          <w:sz w:val="19"/>
+          <w:szCs w:val="19"/>
+          <w:lang w:val="en-US"/>
+        </w:rPr>
+        <w:t>}</w:t>
+      </w:r>
+    </w:p>
+    <w:p>
+      <w:pPr>
+        <w:autoSpaceDE w:val="0"/>
+        <w:autoSpaceDN w:val="0"/>
+        <w:adjustRightInd w:val="0"/>
+        <w:spacing w:after="0" w:line="240" w:lineRule="auto"/>
+        <w:rPr>
+          <w:rFonts w:ascii="Consolas" w:hAnsi="Consolas" w:cs="Consolas"/>
+          <w:color w:val="000000"/>
+          <w:sz w:val="19"/>
+          <w:szCs w:val="19"/>
+          <w:lang w:val="en-US"/>
+        </w:rPr>
+      </w:pPr>
+    </w:p>
+    <w:p>
+      <w:pPr>
+        <w:autoSpaceDE w:val="0"/>
+        <w:autoSpaceDN w:val="0"/>
+        <w:adjustRightInd w:val="0"/>
+        <w:spacing w:after="0" w:line="240" w:lineRule="auto"/>
+        <w:rPr>
+          <w:rFonts w:ascii="Consolas" w:hAnsi="Consolas" w:cs="Consolas"/>
+          <w:color w:val="000000"/>
+          <w:sz w:val="19"/>
+          <w:szCs w:val="19"/>
+          <w:lang w:val="en-US"/>
+        </w:rPr>
+      </w:pPr>
+      <w:r>
+        <w:rPr>
+          <w:rFonts w:ascii="Consolas" w:hAnsi="Consolas" w:cs="Consolas"/>
+          <w:color w:val="0000FF"/>
+          <w:sz w:val="19"/>
+          <w:szCs w:val="19"/>
+          <w:lang w:val="en-US"/>
+        </w:rPr>
+        <w:t>int</w:t>
+      </w:r>
+      <w:r>
+        <w:rPr>
+          <w:rFonts w:ascii="Consolas" w:hAnsi="Consolas" w:cs="Consolas"/>
+          <w:color w:val="000000"/>
+          <w:sz w:val="19"/>
+          <w:szCs w:val="19"/>
+          <w:lang w:val="en-US"/>
+        </w:rPr>
+        <w:t xml:space="preserve"> </w:t>
+      </w:r>
+      <w:proofErr w:type="gramStart"/>
+      <w:r>
+        <w:rPr>
+          <w:rFonts w:ascii="Consolas" w:hAnsi="Consolas" w:cs="Consolas"/>
+          <w:color w:val="000000"/>
+          <w:sz w:val="19"/>
+          <w:szCs w:val="19"/>
+          <w:lang w:val="en-US"/>
+        </w:rPr>
+        <w:t>main(</w:t>
+      </w:r>
+      <w:proofErr w:type="gramEnd"/>
+      <w:r>
+        <w:rPr>
+          <w:rFonts w:ascii="Consolas" w:hAnsi="Consolas" w:cs="Consolas"/>
+          <w:color w:val="0000FF"/>
+          <w:sz w:val="19"/>
+          <w:szCs w:val="19"/>
+          <w:lang w:val="en-US"/>
+        </w:rPr>
+        <w:t>int</w:t>
+      </w:r>
+      <w:r>
+        <w:rPr>
+          <w:rFonts w:ascii="Consolas" w:hAnsi="Consolas" w:cs="Consolas"/>
+          <w:color w:val="000000"/>
+          <w:sz w:val="19"/>
+          <w:szCs w:val="19"/>
+          <w:lang w:val="en-US"/>
+        </w:rPr>
+        <w:t xml:space="preserve">* </w:t>
+      </w:r>
+      <w:proofErr w:type="spellStart"/>
+      <w:r>
+        <w:rPr>
+          <w:rFonts w:ascii="Consolas" w:hAnsi="Consolas" w:cs="Consolas"/>
+          <w:color w:val="808080"/>
+          <w:sz w:val="19"/>
+          <w:szCs w:val="19"/>
+          <w:lang w:val="en-US"/>
+        </w:rPr>
+        <w:t>argc</w:t>
+      </w:r>
+      <w:proofErr w:type="spellEnd"/>
+      <w:r>
+        <w:rPr>
+          <w:rFonts w:ascii="Consolas" w:hAnsi="Consolas" w:cs="Consolas"/>
+          <w:color w:val="000000"/>
+          <w:sz w:val="19"/>
+          <w:szCs w:val="19"/>
+          <w:lang w:val="en-US"/>
+        </w:rPr>
+        <w:t xml:space="preserve">, </w:t>
+      </w:r>
+      <w:r>
+        <w:rPr>
+          <w:rFonts w:ascii="Consolas" w:hAnsi="Consolas" w:cs="Consolas"/>
+          <w:color w:val="0000FF"/>
+          <w:sz w:val="19"/>
+          <w:szCs w:val="19"/>
+          <w:lang w:val="en-US"/>
+        </w:rPr>
+        <w:t>char</w:t>
+      </w:r>
+      <w:r>
+        <w:rPr>
+          <w:rFonts w:ascii="Consolas" w:hAnsi="Consolas" w:cs="Consolas"/>
+          <w:color w:val="000000"/>
+          <w:sz w:val="19"/>
+          <w:szCs w:val="19"/>
+          <w:lang w:val="en-US"/>
+        </w:rPr>
+        <w:t xml:space="preserve">** </w:t>
+      </w:r>
+      <w:proofErr w:type="spellStart"/>
+      <w:r>
+        <w:rPr>
+          <w:rFonts w:ascii="Consolas" w:hAnsi="Consolas" w:cs="Consolas"/>
+          <w:color w:val="808080"/>
+          <w:sz w:val="19"/>
+          <w:szCs w:val="19"/>
+          <w:lang w:val="en-US"/>
+        </w:rPr>
+        <w:t>argv</w:t>
+      </w:r>
+      <w:proofErr w:type="spellEnd"/>
+      <w:r>
+        <w:rPr>
+          <w:rFonts w:ascii="Consolas" w:hAnsi="Consolas" w:cs="Consolas"/>
+          <w:color w:val="000000"/>
+          <w:sz w:val="19"/>
+          <w:szCs w:val="19"/>
+          <w:lang w:val="en-US"/>
+        </w:rPr>
+        <w:t>) {</w:t>
+      </w:r>
+    </w:p>
+    <w:p>
+      <w:pPr>
+        <w:autoSpaceDE w:val="0"/>
+        <w:autoSpaceDN w:val="0"/>
+        <w:adjustRightInd w:val="0"/>
+        <w:spacing w:after="0" w:line="240" w:lineRule="auto"/>
+        <w:rPr>
+          <w:rFonts w:ascii="Consolas" w:hAnsi="Consolas" w:cs="Consolas"/>
+          <w:color w:val="000000"/>
+          <w:sz w:val="19"/>
+          <w:szCs w:val="19"/>
+          <w:lang w:val="en-US"/>
+        </w:rPr>
+      </w:pPr>
+      <w:r>
+        <w:rPr>
+          <w:rFonts w:ascii="Consolas" w:hAnsi="Consolas" w:cs="Consolas"/>
+          <w:color w:val="000000"/>
+          <w:sz w:val="19"/>
+          <w:szCs w:val="19"/>
+          <w:lang w:val="en-US"/>
+        </w:rPr>
+        <w:tab/>
+      </w:r>
+      <w:r>
+        <w:rPr>
+          <w:rFonts w:ascii="Consolas" w:hAnsi="Consolas" w:cs="Consolas"/>
+          <w:color w:val="0000FF"/>
+          <w:sz w:val="19"/>
+          <w:szCs w:val="19"/>
+          <w:lang w:val="en-US"/>
+        </w:rPr>
+        <w:t>int</w:t>
+      </w:r>
+      <w:r>
+        <w:rPr>
+          <w:rFonts w:ascii="Consolas" w:hAnsi="Consolas" w:cs="Consolas"/>
+          <w:color w:val="000000"/>
+          <w:sz w:val="19"/>
+          <w:szCs w:val="19"/>
+          <w:lang w:val="en-US"/>
+        </w:rPr>
+        <w:t xml:space="preserve"> </w:t>
+      </w:r>
+      <w:proofErr w:type="spellStart"/>
+      <w:r>
+        <w:rPr>
+          <w:rFonts w:ascii="Consolas" w:hAnsi="Consolas" w:cs="Consolas"/>
+          <w:color w:val="000000"/>
+          <w:sz w:val="19"/>
+          <w:szCs w:val="19"/>
+          <w:lang w:val="en-US"/>
+        </w:rPr>
+        <w:t>ProcNum</w:t>
+      </w:r>
+      <w:proofErr w:type="spellEnd"/>
+      <w:r>
+        <w:rPr>
+          <w:rFonts w:ascii="Consolas" w:hAnsi="Consolas" w:cs="Consolas"/>
+          <w:color w:val="000000"/>
+          <w:sz w:val="19"/>
+          <w:szCs w:val="19"/>
+          <w:lang w:val="en-US"/>
+        </w:rPr>
+        <w:t xml:space="preserve">, </w:t>
+      </w:r>
+      <w:proofErr w:type="spellStart"/>
+      <w:r>
+        <w:rPr>
+          <w:rFonts w:ascii="Consolas" w:hAnsi="Consolas" w:cs="Consolas"/>
+          <w:color w:val="000000"/>
+          <w:sz w:val="19"/>
+          <w:szCs w:val="19"/>
+          <w:lang w:val="en-US"/>
+        </w:rPr>
+        <w:t>ProcRank</w:t>
+      </w:r>
+      <w:proofErr w:type="spellEnd"/>
+      <w:r>
+        <w:rPr>
+          <w:rFonts w:ascii="Consolas" w:hAnsi="Consolas" w:cs="Consolas"/>
+          <w:color w:val="000000"/>
+          <w:sz w:val="19"/>
+          <w:szCs w:val="19"/>
+          <w:lang w:val="en-US"/>
+        </w:rPr>
+        <w:t xml:space="preserve">, </w:t>
+      </w:r>
+      <w:proofErr w:type="spellStart"/>
+      <w:r>
+        <w:rPr>
+          <w:rFonts w:ascii="Consolas" w:hAnsi="Consolas" w:cs="Consolas"/>
+          <w:color w:val="000000"/>
+          <w:sz w:val="19"/>
+          <w:szCs w:val="19"/>
+          <w:lang w:val="en-US"/>
+        </w:rPr>
+        <w:t>ProcPrevios</w:t>
+      </w:r>
+      <w:proofErr w:type="spellEnd"/>
+      <w:r>
+        <w:rPr>
+          <w:rFonts w:ascii="Consolas" w:hAnsi="Consolas" w:cs="Consolas"/>
+          <w:color w:val="000000"/>
+          <w:sz w:val="19"/>
+          <w:szCs w:val="19"/>
+          <w:lang w:val="en-US"/>
+        </w:rPr>
+        <w:t xml:space="preserve"> = 0, </w:t>
+      </w:r>
+      <w:proofErr w:type="spellStart"/>
+      <w:r>
+        <w:rPr>
+          <w:rFonts w:ascii="Consolas" w:hAnsi="Consolas" w:cs="Consolas"/>
+          <w:color w:val="000000"/>
+          <w:sz w:val="19"/>
+          <w:szCs w:val="19"/>
+          <w:lang w:val="en-US"/>
+        </w:rPr>
+        <w:t>Nring</w:t>
+      </w:r>
+      <w:proofErr w:type="spellEnd"/>
+      <w:r>
+        <w:rPr>
+          <w:rFonts w:ascii="Consolas" w:hAnsi="Consolas" w:cs="Consolas"/>
+          <w:color w:val="000000"/>
+          <w:sz w:val="19"/>
+          <w:szCs w:val="19"/>
+          <w:lang w:val="en-US"/>
+        </w:rPr>
+        <w:t xml:space="preserve"> = 1, *Msg, </w:t>
+      </w:r>
+      <w:proofErr w:type="spellStart"/>
+      <w:r>
+        <w:rPr>
+          <w:rFonts w:ascii="Consolas" w:hAnsi="Consolas" w:cs="Consolas"/>
+          <w:color w:val="000000"/>
+          <w:sz w:val="19"/>
+          <w:szCs w:val="19"/>
+          <w:lang w:val="en-US"/>
+        </w:rPr>
+        <w:t>RecvMsg</w:t>
+      </w:r>
+      <w:proofErr w:type="spellEnd"/>
+      <w:r>
+        <w:rPr>
+          <w:rFonts w:ascii="Consolas" w:hAnsi="Consolas" w:cs="Consolas"/>
+          <w:color w:val="000000"/>
+          <w:sz w:val="19"/>
+          <w:szCs w:val="19"/>
+          <w:lang w:val="en-US"/>
+        </w:rPr>
+        <w:t>;</w:t>
+      </w:r>
+    </w:p>
+    <w:p>
+      <w:pPr>
+        <w:autoSpaceDE w:val="0"/>
+        <w:autoSpaceDN w:val="0"/>
+        <w:adjustRightInd w:val="0"/>
+        <w:spacing w:after="0" w:line="240" w:lineRule="auto"/>
+        <w:rPr>
+          <w:rFonts w:ascii="Consolas" w:hAnsi="Consolas" w:cs="Consolas"/>
+          <w:color w:val="000000"/>
+          <w:sz w:val="19"/>
+          <w:szCs w:val="19"/>
+          <w:lang w:val="en-US"/>
+        </w:rPr>
+      </w:pPr>
+      <w:r>
+        <w:rPr>
+          <w:rFonts w:ascii="Consolas" w:hAnsi="Consolas" w:cs="Consolas"/>
+          <w:color w:val="000000"/>
+          <w:sz w:val="19"/>
+          <w:szCs w:val="19"/>
+          <w:lang w:val="en-US"/>
+        </w:rPr>
+        <w:tab/>
+      </w:r>
+      <w:proofErr w:type="spellStart"/>
+      <w:r>
+        <w:rPr>
+          <w:rFonts w:ascii="Consolas" w:hAnsi="Consolas" w:cs="Consolas"/>
+          <w:color w:val="000000"/>
+          <w:sz w:val="19"/>
+          <w:szCs w:val="19"/>
+          <w:lang w:val="en-US"/>
+        </w:rPr>
+        <w:t>MPI_</w:t>
+      </w:r>
+      <w:proofErr w:type="gramStart"/>
+      <w:r>
+        <w:rPr>
+          <w:rFonts w:ascii="Consolas" w:hAnsi="Consolas" w:cs="Consolas"/>
+          <w:color w:val="000000"/>
+          <w:sz w:val="19"/>
+          <w:szCs w:val="19"/>
+          <w:lang w:val="en-US"/>
+        </w:rPr>
+        <w:t>Init</w:t>
+      </w:r>
+      <w:proofErr w:type="spellEnd"/>
+      <w:r>
+        <w:rPr>
+          <w:rFonts w:ascii="Consolas" w:hAnsi="Consolas" w:cs="Consolas"/>
+          <w:color w:val="000000"/>
+          <w:sz w:val="19"/>
+          <w:szCs w:val="19"/>
+          <w:lang w:val="en-US"/>
+        </w:rPr>
+        <w:t>(</w:t>
+      </w:r>
+      <w:proofErr w:type="spellStart"/>
+      <w:proofErr w:type="gramEnd"/>
+      <w:r>
+        <w:rPr>
+          <w:rFonts w:ascii="Consolas" w:hAnsi="Consolas" w:cs="Consolas"/>
+          <w:color w:val="808080"/>
+          <w:sz w:val="19"/>
+          <w:szCs w:val="19"/>
+          <w:lang w:val="en-US"/>
+        </w:rPr>
+        <w:t>argc</w:t>
+      </w:r>
+      <w:proofErr w:type="spellEnd"/>
+      <w:r>
+        <w:rPr>
+          <w:rFonts w:ascii="Consolas" w:hAnsi="Consolas" w:cs="Consolas"/>
+          <w:color w:val="000000"/>
+          <w:sz w:val="19"/>
+          <w:szCs w:val="19"/>
+          <w:lang w:val="en-US"/>
+        </w:rPr>
+        <w:t>, &amp;</w:t>
+      </w:r>
+      <w:proofErr w:type="spellStart"/>
+      <w:r>
+        <w:rPr>
+          <w:rFonts w:ascii="Consolas" w:hAnsi="Consolas" w:cs="Consolas"/>
+          <w:color w:val="808080"/>
+          <w:sz w:val="19"/>
+          <w:szCs w:val="19"/>
+          <w:lang w:val="en-US"/>
+        </w:rPr>
+        <w:t>argv</w:t>
+      </w:r>
+      <w:proofErr w:type="spellEnd"/>
+      <w:r>
+        <w:rPr>
+          <w:rFonts w:ascii="Consolas" w:hAnsi="Consolas" w:cs="Consolas"/>
+          <w:color w:val="000000"/>
+          <w:sz w:val="19"/>
+          <w:szCs w:val="19"/>
+          <w:lang w:val="en-US"/>
+        </w:rPr>
+        <w:t>);</w:t>
+      </w:r>
+    </w:p>
+    <w:p>
+      <w:pPr>
+        <w:autoSpaceDE w:val="0"/>
+        <w:autoSpaceDN w:val="0"/>
+        <w:adjustRightInd w:val="0"/>
+        <w:spacing w:after="0" w:line="240" w:lineRule="auto"/>
+        <w:rPr>
+          <w:rFonts w:ascii="Consolas" w:hAnsi="Consolas" w:cs="Consolas"/>
+          <w:color w:val="000000"/>
+          <w:sz w:val="19"/>
+          <w:szCs w:val="19"/>
+          <w:lang w:val="en-US"/>
+        </w:rPr>
+      </w:pPr>
+      <w:r>
+        <w:rPr>
+          <w:rFonts w:ascii="Consolas" w:hAnsi="Consolas" w:cs="Consolas"/>
+          <w:color w:val="000000"/>
+          <w:sz w:val="19"/>
+          <w:szCs w:val="19"/>
+          <w:lang w:val="en-US"/>
+        </w:rPr>
+        <w:tab/>
+      </w:r>
+      <w:proofErr w:type="spellStart"/>
+      <w:r>
+        <w:rPr>
+          <w:rFonts w:ascii="Consolas" w:hAnsi="Consolas" w:cs="Consolas"/>
+          <w:color w:val="000000"/>
+          <w:sz w:val="19"/>
+          <w:szCs w:val="19"/>
+          <w:lang w:val="en-US"/>
+        </w:rPr>
+        <w:t>MPI_Comm_</w:t>
+      </w:r>
+      <w:proofErr w:type="gramStart"/>
+      <w:r>
+        <w:rPr>
+          <w:rFonts w:ascii="Consolas" w:hAnsi="Consolas" w:cs="Consolas"/>
+          <w:color w:val="000000"/>
+          <w:sz w:val="19"/>
+          <w:szCs w:val="19"/>
+          <w:lang w:val="en-US"/>
+        </w:rPr>
+        <w:t>rank</w:t>
+      </w:r>
+      <w:proofErr w:type="spellEnd"/>
+      <w:r>
+        <w:rPr>
+          <w:rFonts w:ascii="Consolas" w:hAnsi="Consolas" w:cs="Consolas"/>
+          <w:color w:val="000000"/>
+          <w:sz w:val="19"/>
+          <w:szCs w:val="19"/>
+          <w:lang w:val="en-US"/>
+        </w:rPr>
+        <w:t>(</w:t>
+      </w:r>
+      <w:proofErr w:type="gramEnd"/>
+      <w:r>
+        <w:rPr>
+          <w:rFonts w:ascii="Consolas" w:hAnsi="Consolas" w:cs="Consolas"/>
+          <w:color w:val="6F008A"/>
+          <w:sz w:val="19"/>
+          <w:szCs w:val="19"/>
+          <w:lang w:val="en-US"/>
+        </w:rPr>
+        <w:t>MPI_COMM_WORLD</w:t>
+      </w:r>
+      <w:r>
+        <w:rPr>
+          <w:rFonts w:ascii="Consolas" w:hAnsi="Consolas" w:cs="Consolas"/>
+          <w:color w:val="000000"/>
+          <w:sz w:val="19"/>
+          <w:szCs w:val="19"/>
+          <w:lang w:val="en-US"/>
+        </w:rPr>
+        <w:t>, &amp;</w:t>
+      </w:r>
+      <w:proofErr w:type="spellStart"/>
+      <w:r>
+        <w:rPr>
+          <w:rFonts w:ascii="Consolas" w:hAnsi="Consolas" w:cs="Consolas"/>
+          <w:color w:val="000000"/>
+          <w:sz w:val="19"/>
+          <w:szCs w:val="19"/>
+          <w:lang w:val="en-US"/>
+        </w:rPr>
+        <w:t>ProcRank</w:t>
+      </w:r>
+      <w:proofErr w:type="spellEnd"/>
+      <w:r>
+        <w:rPr>
+          <w:rFonts w:ascii="Consolas" w:hAnsi="Consolas" w:cs="Consolas"/>
+          <w:color w:val="000000"/>
+          <w:sz w:val="19"/>
+          <w:szCs w:val="19"/>
+          <w:lang w:val="en-US"/>
+        </w:rPr>
+        <w:t>);</w:t>
+      </w:r>
+    </w:p>
+    <w:p>
+      <w:pPr>
+        <w:autoSpaceDE w:val="0"/>
+        <w:autoSpaceDN w:val="0"/>
+        <w:adjustRightInd w:val="0"/>
+        <w:spacing w:after="0" w:line="240" w:lineRule="auto"/>
+        <w:rPr>
+          <w:rFonts w:ascii="Consolas" w:hAnsi="Consolas" w:cs="Consolas"/>
+          <w:color w:val="000000"/>
+          <w:sz w:val="19"/>
+          <w:szCs w:val="19"/>
+          <w:lang w:val="en-US"/>
+        </w:rPr>
+      </w:pPr>
+      <w:r>
+        <w:rPr>
+          <w:rFonts w:ascii="Consolas" w:hAnsi="Consolas" w:cs="Consolas"/>
+          <w:color w:val="000000"/>
+          <w:sz w:val="19"/>
+          <w:szCs w:val="19"/>
+          <w:lang w:val="en-US"/>
+        </w:rPr>
+        <w:tab/>
+      </w:r>
+      <w:proofErr w:type="spellStart"/>
+      <w:r>
+        <w:rPr>
+          <w:rFonts w:ascii="Consolas" w:hAnsi="Consolas" w:cs="Consolas"/>
+          <w:color w:val="000000"/>
+          <w:sz w:val="19"/>
+          <w:szCs w:val="19"/>
+          <w:lang w:val="en-US"/>
+        </w:rPr>
+        <w:t>MPI_Comm_</w:t>
+      </w:r>
+      <w:proofErr w:type="gramStart"/>
+      <w:r>
+        <w:rPr>
+          <w:rFonts w:ascii="Consolas" w:hAnsi="Consolas" w:cs="Consolas"/>
+          <w:color w:val="000000"/>
+          <w:sz w:val="19"/>
+          <w:szCs w:val="19"/>
+          <w:lang w:val="en-US"/>
+        </w:rPr>
+        <w:t>size</w:t>
+      </w:r>
+      <w:proofErr w:type="spellEnd"/>
+      <w:r>
+        <w:rPr>
+          <w:rFonts w:ascii="Consolas" w:hAnsi="Consolas" w:cs="Consolas"/>
+          <w:color w:val="000000"/>
+          <w:sz w:val="19"/>
+          <w:szCs w:val="19"/>
+          <w:lang w:val="en-US"/>
+        </w:rPr>
+        <w:t>(</w:t>
+      </w:r>
+      <w:proofErr w:type="gramEnd"/>
+      <w:r>
+        <w:rPr>
+          <w:rFonts w:ascii="Consolas" w:hAnsi="Consolas" w:cs="Consolas"/>
+          <w:color w:val="6F008A"/>
+          <w:sz w:val="19"/>
+          <w:szCs w:val="19"/>
+          <w:lang w:val="en-US"/>
+        </w:rPr>
+        <w:t>MPI_COMM_WORLD</w:t>
+      </w:r>
+      <w:r>
+        <w:rPr>
+          <w:rFonts w:ascii="Consolas" w:hAnsi="Consolas" w:cs="Consolas"/>
+          <w:color w:val="000000"/>
+          <w:sz w:val="19"/>
+          <w:szCs w:val="19"/>
+          <w:lang w:val="en-US"/>
+        </w:rPr>
+        <w:t>, &amp;</w:t>
+      </w:r>
+      <w:proofErr w:type="spellStart"/>
+      <w:r>
+        <w:rPr>
+          <w:rFonts w:ascii="Consolas" w:hAnsi="Consolas" w:cs="Consolas"/>
+          <w:color w:val="000000"/>
+          <w:sz w:val="19"/>
+          <w:szCs w:val="19"/>
+          <w:lang w:val="en-US"/>
+        </w:rPr>
+        <w:t>ProcNum</w:t>
+      </w:r>
+      <w:proofErr w:type="spellEnd"/>
+      <w:r>
+        <w:rPr>
+          <w:rFonts w:ascii="Consolas" w:hAnsi="Consolas" w:cs="Consolas"/>
+          <w:color w:val="000000"/>
+          <w:sz w:val="19"/>
+          <w:szCs w:val="19"/>
+          <w:lang w:val="en-US"/>
+        </w:rPr>
+        <w:t>);</w:t>
+      </w:r>
+    </w:p>
+    <w:p>
+      <w:pPr>
+        <w:autoSpaceDE w:val="0"/>
+        <w:autoSpaceDN w:val="0"/>
+        <w:adjustRightInd w:val="0"/>
+        <w:spacing w:after="0" w:line="240" w:lineRule="auto"/>
+        <w:rPr>
+          <w:rFonts w:ascii="Consolas" w:hAnsi="Consolas" w:cs="Consolas"/>
+          <w:color w:val="000000"/>
+          <w:sz w:val="19"/>
+          <w:szCs w:val="19"/>
+          <w:lang w:val="en-US"/>
+        </w:rPr>
+      </w:pPr>
+      <w:r>
+        <w:rPr>
+          <w:rFonts w:ascii="Consolas" w:hAnsi="Consolas" w:cs="Consolas"/>
+          <w:color w:val="000000"/>
+          <w:sz w:val="19"/>
+          <w:szCs w:val="19"/>
+          <w:lang w:val="en-US"/>
+        </w:rPr>
+        <w:tab/>
+        <w:t xml:space="preserve">Msg = </w:t>
+      </w:r>
+      <w:r>
+        <w:rPr>
+          <w:rFonts w:ascii="Consolas" w:hAnsi="Consolas" w:cs="Consolas"/>
+          <w:color w:val="0000FF"/>
+          <w:sz w:val="19"/>
+          <w:szCs w:val="19"/>
+          <w:lang w:val="en-US"/>
+        </w:rPr>
+        <w:t>new</w:t>
+      </w:r>
+      <w:r>
+        <w:rPr>
+          <w:rFonts w:ascii="Consolas" w:hAnsi="Consolas" w:cs="Consolas"/>
+          <w:color w:val="000000"/>
+          <w:sz w:val="19"/>
+          <w:szCs w:val="19"/>
+          <w:lang w:val="en-US"/>
+        </w:rPr>
+        <w:t xml:space="preserve"> </w:t>
+      </w:r>
+      <w:proofErr w:type="gramStart"/>
+      <w:r>
+        <w:rPr>
+          <w:rFonts w:ascii="Consolas" w:hAnsi="Consolas" w:cs="Consolas"/>
+          <w:color w:val="0000FF"/>
+          <w:sz w:val="19"/>
+          <w:szCs w:val="19"/>
+          <w:lang w:val="en-US"/>
+        </w:rPr>
+        <w:t>int</w:t>
+      </w:r>
+      <w:r>
+        <w:rPr>
+          <w:rFonts w:ascii="Consolas" w:hAnsi="Consolas" w:cs="Consolas"/>
+          <w:color w:val="000000"/>
+          <w:sz w:val="19"/>
+          <w:szCs w:val="19"/>
+          <w:lang w:val="en-US"/>
+        </w:rPr>
+        <w:t>[</w:t>
+      </w:r>
+      <w:proofErr w:type="spellStart"/>
+      <w:proofErr w:type="gramEnd"/>
+      <w:r>
+        <w:rPr>
+          <w:rFonts w:ascii="Consolas" w:hAnsi="Consolas" w:cs="Consolas"/>
+          <w:color w:val="000000"/>
+          <w:sz w:val="19"/>
+          <w:szCs w:val="19"/>
+          <w:lang w:val="en-US"/>
+        </w:rPr>
+        <w:t>ProcNum</w:t>
+      </w:r>
+      <w:proofErr w:type="spellEnd"/>
+      <w:r>
+        <w:rPr>
+          <w:rFonts w:ascii="Consolas" w:hAnsi="Consolas" w:cs="Consolas"/>
+          <w:color w:val="000000"/>
+          <w:sz w:val="19"/>
+          <w:szCs w:val="19"/>
+          <w:lang w:val="en-US"/>
+        </w:rPr>
+        <w:t>];</w:t>
+      </w:r>
+    </w:p>
+    <w:p>
+      <w:pPr>
+        <w:autoSpaceDE w:val="0"/>
+        <w:autoSpaceDN w:val="0"/>
+        <w:adjustRightInd w:val="0"/>
+        <w:spacing w:after="0" w:line="240" w:lineRule="auto"/>
+        <w:rPr>
+          <w:rFonts w:ascii="Consolas" w:hAnsi="Consolas" w:cs="Consolas"/>
+          <w:color w:val="000000"/>
+          <w:sz w:val="19"/>
+          <w:szCs w:val="19"/>
+          <w:lang w:val="en-US"/>
+        </w:rPr>
+      </w:pPr>
+      <w:r>
+        <w:rPr>
+          <w:rFonts w:ascii="Consolas" w:hAnsi="Consolas" w:cs="Consolas"/>
+          <w:color w:val="000000"/>
+          <w:sz w:val="19"/>
+          <w:szCs w:val="19"/>
+          <w:lang w:val="en-US"/>
+        </w:rPr>
+        <w:tab/>
+      </w:r>
+      <w:proofErr w:type="spellStart"/>
+      <w:proofErr w:type="gramStart"/>
+      <w:r>
+        <w:rPr>
+          <w:rFonts w:ascii="Consolas" w:hAnsi="Consolas" w:cs="Consolas"/>
+          <w:color w:val="000000"/>
+          <w:sz w:val="19"/>
+          <w:szCs w:val="19"/>
+          <w:lang w:val="en-US"/>
+        </w:rPr>
+        <w:t>DataInitialization</w:t>
+      </w:r>
+      <w:proofErr w:type="spellEnd"/>
+      <w:r>
+        <w:rPr>
+          <w:rFonts w:ascii="Consolas" w:hAnsi="Consolas" w:cs="Consolas"/>
+          <w:color w:val="000000"/>
+          <w:sz w:val="19"/>
+          <w:szCs w:val="19"/>
+          <w:lang w:val="en-US"/>
+        </w:rPr>
+        <w:t>(</w:t>
+      </w:r>
+      <w:proofErr w:type="gramEnd"/>
+      <w:r>
+        <w:rPr>
+          <w:rFonts w:ascii="Consolas" w:hAnsi="Consolas" w:cs="Consolas"/>
+          <w:color w:val="000000"/>
+          <w:sz w:val="19"/>
+          <w:szCs w:val="19"/>
+          <w:lang w:val="en-US"/>
+        </w:rPr>
+        <w:t xml:space="preserve">Msg, ProcNum,0); </w:t>
+      </w:r>
+    </w:p>
+    <w:p>
+      <w:pPr>
+        <w:autoSpaceDE w:val="0"/>
+        <w:autoSpaceDN w:val="0"/>
+        <w:adjustRightInd w:val="0"/>
+        <w:spacing w:after="0" w:line="240" w:lineRule="auto"/>
+        <w:rPr>
+          <w:rFonts w:ascii="Consolas" w:hAnsi="Consolas" w:cs="Consolas"/>
+          <w:color w:val="000000"/>
+          <w:sz w:val="19"/>
+          <w:szCs w:val="19"/>
+          <w:lang w:val="en-US"/>
+        </w:rPr>
+      </w:pPr>
+      <w:r>
+        <w:rPr>
+          <w:rFonts w:ascii="Consolas" w:hAnsi="Consolas" w:cs="Consolas"/>
+          <w:color w:val="000000"/>
+          <w:sz w:val="19"/>
+          <w:szCs w:val="19"/>
+          <w:lang w:val="en-US"/>
+        </w:rPr>
+        <w:tab/>
+      </w:r>
+      <w:r>
+        <w:rPr>
+          <w:rFonts w:ascii="Consolas" w:hAnsi="Consolas" w:cs="Consolas"/>
+          <w:color w:val="0000FF"/>
+          <w:sz w:val="19"/>
+          <w:szCs w:val="19"/>
+          <w:lang w:val="en-US"/>
+        </w:rPr>
+        <w:t>for</w:t>
+      </w:r>
+      <w:r>
+        <w:rPr>
+          <w:rFonts w:ascii="Consolas" w:hAnsi="Consolas" w:cs="Consolas"/>
+          <w:color w:val="000000"/>
+          <w:sz w:val="19"/>
+          <w:szCs w:val="19"/>
+          <w:lang w:val="en-US"/>
+        </w:rPr>
+        <w:t xml:space="preserve"> (</w:t>
+      </w:r>
+      <w:r>
+        <w:rPr>
+          <w:rFonts w:ascii="Consolas" w:hAnsi="Consolas" w:cs="Consolas"/>
+          <w:color w:val="0000FF"/>
+          <w:sz w:val="19"/>
+          <w:szCs w:val="19"/>
+          <w:lang w:val="en-US"/>
+        </w:rPr>
+        <w:t>int</w:t>
+      </w:r>
+      <w:r>
+        <w:rPr>
+          <w:rFonts w:ascii="Consolas" w:hAnsi="Consolas" w:cs="Consolas"/>
+          <w:color w:val="000000"/>
+          <w:sz w:val="19"/>
+          <w:szCs w:val="19"/>
+          <w:lang w:val="en-US"/>
+        </w:rPr>
+        <w:t xml:space="preserve"> </w:t>
+      </w:r>
+      <w:proofErr w:type="spellStart"/>
+      <w:r>
+        <w:rPr>
+          <w:rFonts w:ascii="Consolas" w:hAnsi="Consolas" w:cs="Consolas"/>
+          <w:color w:val="000000"/>
+          <w:sz w:val="19"/>
+          <w:szCs w:val="19"/>
+          <w:lang w:val="en-US"/>
+        </w:rPr>
+        <w:t>i</w:t>
+      </w:r>
+      <w:proofErr w:type="spellEnd"/>
+      <w:r>
+        <w:rPr>
+          <w:rFonts w:ascii="Consolas" w:hAnsi="Consolas" w:cs="Consolas"/>
+          <w:color w:val="000000"/>
+          <w:sz w:val="19"/>
+          <w:szCs w:val="19"/>
+          <w:lang w:val="en-US"/>
+        </w:rPr>
+        <w:t xml:space="preserve"> = 0; </w:t>
+      </w:r>
+      <w:proofErr w:type="spellStart"/>
+      <w:r>
+        <w:rPr>
+          <w:rFonts w:ascii="Consolas" w:hAnsi="Consolas" w:cs="Consolas"/>
+          <w:color w:val="000000"/>
+          <w:sz w:val="19"/>
+          <w:szCs w:val="19"/>
+          <w:lang w:val="en-US"/>
+        </w:rPr>
+        <w:t>i</w:t>
+      </w:r>
+      <w:proofErr w:type="spellEnd"/>
+      <w:r>
+        <w:rPr>
+          <w:rFonts w:ascii="Consolas" w:hAnsi="Consolas" w:cs="Consolas"/>
+          <w:color w:val="000000"/>
+          <w:sz w:val="19"/>
+          <w:szCs w:val="19"/>
+          <w:lang w:val="en-US"/>
+        </w:rPr>
+        <w:t xml:space="preserve"> &lt; </w:t>
+      </w:r>
+      <w:proofErr w:type="spellStart"/>
+      <w:r>
+        <w:rPr>
+          <w:rFonts w:ascii="Consolas" w:hAnsi="Consolas" w:cs="Consolas"/>
+          <w:color w:val="000000"/>
+          <w:sz w:val="19"/>
+          <w:szCs w:val="19"/>
+          <w:lang w:val="en-US"/>
+        </w:rPr>
+        <w:t>Nring</w:t>
+      </w:r>
+      <w:proofErr w:type="spellEnd"/>
+      <w:r>
+        <w:rPr>
+          <w:rFonts w:ascii="Consolas" w:hAnsi="Consolas" w:cs="Consolas"/>
+          <w:color w:val="000000"/>
+          <w:sz w:val="19"/>
+          <w:szCs w:val="19"/>
+          <w:lang w:val="en-US"/>
+        </w:rPr>
+        <w:t xml:space="preserve"> * </w:t>
+      </w:r>
+      <w:proofErr w:type="spellStart"/>
+      <w:r>
+        <w:rPr>
+          <w:rFonts w:ascii="Consolas" w:hAnsi="Consolas" w:cs="Consolas"/>
+          <w:color w:val="000000"/>
+          <w:sz w:val="19"/>
+          <w:szCs w:val="19"/>
+          <w:lang w:val="en-US"/>
+        </w:rPr>
+        <w:t>ProcNum</w:t>
+      </w:r>
+      <w:proofErr w:type="spellEnd"/>
+      <w:r>
+        <w:rPr>
+          <w:rFonts w:ascii="Consolas" w:hAnsi="Consolas" w:cs="Consolas"/>
+          <w:color w:val="000000"/>
+          <w:sz w:val="19"/>
+          <w:szCs w:val="19"/>
+          <w:lang w:val="en-US"/>
+        </w:rPr>
+        <w:t xml:space="preserve"> - 1; </w:t>
+      </w:r>
+      <w:proofErr w:type="spellStart"/>
+      <w:r>
+        <w:rPr>
+          <w:rFonts w:ascii="Consolas" w:hAnsi="Consolas" w:cs="Consolas"/>
+          <w:color w:val="000000"/>
+          <w:sz w:val="19"/>
+          <w:szCs w:val="19"/>
+          <w:lang w:val="en-US"/>
+        </w:rPr>
+        <w:t>i</w:t>
+      </w:r>
+      <w:proofErr w:type="spellEnd"/>
+      <w:r>
+        <w:rPr>
+          <w:rFonts w:ascii="Consolas" w:hAnsi="Consolas" w:cs="Consolas"/>
+          <w:color w:val="000000"/>
+          <w:sz w:val="19"/>
+          <w:szCs w:val="19"/>
+          <w:lang w:val="en-US"/>
+        </w:rPr>
+        <w:t>++) {</w:t>
+      </w:r>
+    </w:p>
+    <w:p>
+      <w:pPr>
+        <w:autoSpaceDE w:val="0"/>
+        <w:autoSpaceDN w:val="0"/>
+        <w:adjustRightInd w:val="0"/>
+        <w:spacing w:after="0" w:line="240" w:lineRule="auto"/>
+        <w:rPr>
+          <w:rFonts w:ascii="Consolas" w:hAnsi="Consolas" w:cs="Consolas"/>
+          <w:color w:val="000000"/>
+          <w:sz w:val="19"/>
+          <w:szCs w:val="19"/>
+          <w:lang w:val="en-US"/>
+        </w:rPr>
+      </w:pPr>
+      <w:r>
+        <w:rPr>
+          <w:rFonts w:ascii="Consolas" w:hAnsi="Consolas" w:cs="Consolas"/>
+          <w:color w:val="000000"/>
+          <w:sz w:val="19"/>
+          <w:szCs w:val="19"/>
+          <w:lang w:val="en-US"/>
+        </w:rPr>
+        <w:tab/>
+      </w:r>
+      <w:r>
+        <w:rPr>
+          <w:rFonts w:ascii="Consolas" w:hAnsi="Consolas" w:cs="Consolas"/>
+          <w:color w:val="000000"/>
+          <w:sz w:val="19"/>
+          <w:szCs w:val="19"/>
+          <w:lang w:val="en-US"/>
+        </w:rPr>
+        <w:tab/>
+      </w:r>
+      <w:proofErr w:type="spellStart"/>
+      <w:r>
+        <w:rPr>
+          <w:rFonts w:ascii="Consolas" w:hAnsi="Consolas" w:cs="Consolas"/>
+          <w:color w:val="000000"/>
+          <w:sz w:val="19"/>
+          <w:szCs w:val="19"/>
+          <w:lang w:val="en-US"/>
+        </w:rPr>
+        <w:t>MPI_</w:t>
+      </w:r>
+      <w:proofErr w:type="gramStart"/>
+      <w:r>
+        <w:rPr>
+          <w:rFonts w:ascii="Consolas" w:hAnsi="Consolas" w:cs="Consolas"/>
+          <w:color w:val="000000"/>
+          <w:sz w:val="19"/>
+          <w:szCs w:val="19"/>
+          <w:lang w:val="en-US"/>
+        </w:rPr>
+        <w:t>Scatter</w:t>
+      </w:r>
+      <w:proofErr w:type="spellEnd"/>
+      <w:r>
+        <w:rPr>
+          <w:rFonts w:ascii="Consolas" w:hAnsi="Consolas" w:cs="Consolas"/>
+          <w:color w:val="000000"/>
+          <w:sz w:val="19"/>
+          <w:szCs w:val="19"/>
+          <w:lang w:val="en-US"/>
+        </w:rPr>
+        <w:t>(</w:t>
+      </w:r>
+      <w:proofErr w:type="gramEnd"/>
+      <w:r>
+        <w:rPr>
+          <w:rFonts w:ascii="Consolas" w:hAnsi="Consolas" w:cs="Consolas"/>
+          <w:color w:val="000000"/>
+          <w:sz w:val="19"/>
+          <w:szCs w:val="19"/>
+          <w:lang w:val="en-US"/>
+        </w:rPr>
+        <w:t xml:space="preserve">Msg, 1, </w:t>
+      </w:r>
+      <w:r>
+        <w:rPr>
+          <w:rFonts w:ascii="Consolas" w:hAnsi="Consolas" w:cs="Consolas"/>
+          <w:color w:val="6F008A"/>
+          <w:sz w:val="19"/>
+          <w:szCs w:val="19"/>
+          <w:lang w:val="en-US"/>
+        </w:rPr>
+        <w:t>MPI_INT</w:t>
+      </w:r>
+      <w:r>
+        <w:rPr>
+          <w:rFonts w:ascii="Consolas" w:hAnsi="Consolas" w:cs="Consolas"/>
+          <w:color w:val="000000"/>
+          <w:sz w:val="19"/>
+          <w:szCs w:val="19"/>
+          <w:lang w:val="en-US"/>
+        </w:rPr>
+        <w:t>, &amp;</w:t>
+      </w:r>
+      <w:proofErr w:type="spellStart"/>
+      <w:r>
+        <w:rPr>
+          <w:rFonts w:ascii="Consolas" w:hAnsi="Consolas" w:cs="Consolas"/>
+          <w:color w:val="000000"/>
+          <w:sz w:val="19"/>
+          <w:szCs w:val="19"/>
+          <w:lang w:val="en-US"/>
+        </w:rPr>
+        <w:t>RecvMsg</w:t>
+      </w:r>
+      <w:proofErr w:type="spellEnd"/>
+      <w:r>
+        <w:rPr>
+          <w:rFonts w:ascii="Consolas" w:hAnsi="Consolas" w:cs="Consolas"/>
+          <w:color w:val="000000"/>
+          <w:sz w:val="19"/>
+          <w:szCs w:val="19"/>
+          <w:lang w:val="en-US"/>
+        </w:rPr>
+        <w:t xml:space="preserve">, 1, </w:t>
+      </w:r>
+      <w:r>
+        <w:rPr>
+          <w:rFonts w:ascii="Consolas" w:hAnsi="Consolas" w:cs="Consolas"/>
+          <w:color w:val="6F008A"/>
+          <w:sz w:val="19"/>
+          <w:szCs w:val="19"/>
+          <w:lang w:val="en-US"/>
+        </w:rPr>
+        <w:t>MPI_INT</w:t>
+      </w:r>
+      <w:r>
+        <w:rPr>
+          <w:rFonts w:ascii="Consolas" w:hAnsi="Consolas" w:cs="Consolas"/>
+          <w:color w:val="000000"/>
+          <w:sz w:val="19"/>
+          <w:szCs w:val="19"/>
+          <w:lang w:val="en-US"/>
+        </w:rPr>
+        <w:t xml:space="preserve">, </w:t>
+      </w:r>
+      <w:proofErr w:type="spellStart"/>
+      <w:r>
+        <w:rPr>
+          <w:rFonts w:ascii="Consolas" w:hAnsi="Consolas" w:cs="Consolas"/>
+          <w:color w:val="000000"/>
+          <w:sz w:val="19"/>
+          <w:szCs w:val="19"/>
+          <w:lang w:val="en-US"/>
+        </w:rPr>
+        <w:t>ProcPrevios</w:t>
+      </w:r>
+      <w:proofErr w:type="spellEnd"/>
+      <w:r>
+        <w:rPr>
+          <w:rFonts w:ascii="Consolas" w:hAnsi="Consolas" w:cs="Consolas"/>
+          <w:color w:val="000000"/>
+          <w:sz w:val="19"/>
+          <w:szCs w:val="19"/>
+          <w:lang w:val="en-US"/>
+        </w:rPr>
+        <w:t xml:space="preserve">, </w:t>
+      </w:r>
+      <w:r>
+        <w:rPr>
+          <w:rFonts w:ascii="Consolas" w:hAnsi="Consolas" w:cs="Consolas"/>
+          <w:color w:val="6F008A"/>
+          <w:sz w:val="19"/>
+          <w:szCs w:val="19"/>
+          <w:lang w:val="en-US"/>
+        </w:rPr>
+        <w:t>MPI_COMM_WORLD</w:t>
+      </w:r>
+      <w:r>
+        <w:rPr>
+          <w:rFonts w:ascii="Consolas" w:hAnsi="Consolas" w:cs="Consolas"/>
+          <w:color w:val="000000"/>
+          <w:sz w:val="19"/>
+          <w:szCs w:val="19"/>
+          <w:lang w:val="en-US"/>
+        </w:rPr>
+        <w:t>);</w:t>
+      </w:r>
+    </w:p>
+    <w:p>
+      <w:pPr>
+        <w:autoSpaceDE w:val="0"/>
+        <w:autoSpaceDN w:val="0"/>
+        <w:adjustRightInd w:val="0"/>
+        <w:spacing w:after="0" w:line="240" w:lineRule="auto"/>
+        <w:rPr>
+          <w:rFonts w:ascii="Consolas" w:hAnsi="Consolas" w:cs="Consolas"/>
+          <w:color w:val="000000"/>
+          <w:sz w:val="19"/>
+          <w:szCs w:val="19"/>
+          <w:lang w:val="en-US"/>
+        </w:rPr>
+      </w:pPr>
+      <w:r>
+        <w:rPr>
+          <w:rFonts w:ascii="Consolas" w:hAnsi="Consolas" w:cs="Consolas"/>
+          <w:color w:val="000000"/>
+          <w:sz w:val="19"/>
+          <w:szCs w:val="19"/>
+          <w:lang w:val="en-US"/>
+        </w:rPr>
+        <w:tab/>
+      </w:r>
+      <w:r>
+        <w:rPr>
+          <w:rFonts w:ascii="Consolas" w:hAnsi="Consolas" w:cs="Consolas"/>
+          <w:color w:val="000000"/>
+          <w:sz w:val="19"/>
+          <w:szCs w:val="19"/>
+          <w:lang w:val="en-US"/>
+        </w:rPr>
+        <w:tab/>
+      </w:r>
+      <w:r>
+        <w:rPr>
+          <w:rFonts w:ascii="Consolas" w:hAnsi="Consolas" w:cs="Consolas"/>
+          <w:color w:val="0000FF"/>
+          <w:sz w:val="19"/>
+          <w:szCs w:val="19"/>
+          <w:lang w:val="en-US"/>
+        </w:rPr>
+        <w:t>if</w:t>
+      </w:r>
+      <w:r>
+        <w:rPr>
+          <w:rFonts w:ascii="Consolas" w:hAnsi="Consolas" w:cs="Consolas"/>
+          <w:color w:val="000000"/>
+          <w:sz w:val="19"/>
+          <w:szCs w:val="19"/>
+          <w:lang w:val="en-US"/>
+        </w:rPr>
+        <w:t xml:space="preserve"> ((</w:t>
+      </w:r>
+      <w:proofErr w:type="spellStart"/>
+      <w:r>
+        <w:rPr>
+          <w:rFonts w:ascii="Consolas" w:hAnsi="Consolas" w:cs="Consolas"/>
+          <w:color w:val="000000"/>
+          <w:sz w:val="19"/>
+          <w:szCs w:val="19"/>
+          <w:lang w:val="en-US"/>
+        </w:rPr>
+        <w:t>ProcRank</w:t>
+      </w:r>
+      <w:proofErr w:type="spellEnd"/>
+      <w:r>
+        <w:rPr>
+          <w:rFonts w:ascii="Consolas" w:hAnsi="Consolas" w:cs="Consolas"/>
+          <w:color w:val="000000"/>
+          <w:sz w:val="19"/>
+          <w:szCs w:val="19"/>
+          <w:lang w:val="en-US"/>
+        </w:rPr>
+        <w:t xml:space="preserve"> == </w:t>
+      </w:r>
+      <w:proofErr w:type="spellStart"/>
+      <w:r>
+        <w:rPr>
+          <w:rFonts w:ascii="Consolas" w:hAnsi="Consolas" w:cs="Consolas"/>
+          <w:color w:val="000000"/>
+          <w:sz w:val="19"/>
+          <w:szCs w:val="19"/>
+          <w:lang w:val="en-US"/>
+        </w:rPr>
+        <w:t>ProcPrevios</w:t>
+      </w:r>
+      <w:proofErr w:type="spellEnd"/>
+      <w:r>
+        <w:rPr>
+          <w:rFonts w:ascii="Consolas" w:hAnsi="Consolas" w:cs="Consolas"/>
+          <w:color w:val="000000"/>
+          <w:sz w:val="19"/>
+          <w:szCs w:val="19"/>
+          <w:lang w:val="en-US"/>
+        </w:rPr>
+        <w:t xml:space="preserve"> + 1) || (</w:t>
+      </w:r>
+      <w:proofErr w:type="spellStart"/>
+      <w:r>
+        <w:rPr>
+          <w:rFonts w:ascii="Consolas" w:hAnsi="Consolas" w:cs="Consolas"/>
+          <w:color w:val="000000"/>
+          <w:sz w:val="19"/>
+          <w:szCs w:val="19"/>
+          <w:lang w:val="en-US"/>
+        </w:rPr>
+        <w:t>ProcPrevios</w:t>
+      </w:r>
+      <w:proofErr w:type="spellEnd"/>
+      <w:r>
+        <w:rPr>
+          <w:rFonts w:ascii="Consolas" w:hAnsi="Consolas" w:cs="Consolas"/>
+          <w:color w:val="000000"/>
+          <w:sz w:val="19"/>
+          <w:szCs w:val="19"/>
+          <w:lang w:val="en-US"/>
+        </w:rPr>
+        <w:t xml:space="preserve"> + 1 == </w:t>
+      </w:r>
+      <w:proofErr w:type="spellStart"/>
+      <w:r>
+        <w:rPr>
+          <w:rFonts w:ascii="Consolas" w:hAnsi="Consolas" w:cs="Consolas"/>
+          <w:color w:val="000000"/>
+          <w:sz w:val="19"/>
+          <w:szCs w:val="19"/>
+          <w:lang w:val="en-US"/>
+        </w:rPr>
+        <w:t>ProcNum</w:t>
+      </w:r>
+      <w:proofErr w:type="spellEnd"/>
+      <w:r>
+        <w:rPr>
+          <w:rFonts w:ascii="Consolas" w:hAnsi="Consolas" w:cs="Consolas"/>
+          <w:color w:val="000000"/>
+          <w:sz w:val="19"/>
+          <w:szCs w:val="19"/>
+          <w:lang w:val="en-US"/>
+        </w:rPr>
+        <w:t xml:space="preserve"> &amp;&amp; </w:t>
+      </w:r>
+      <w:proofErr w:type="spellStart"/>
+      <w:r>
+        <w:rPr>
+          <w:rFonts w:ascii="Consolas" w:hAnsi="Consolas" w:cs="Consolas"/>
+          <w:color w:val="000000"/>
+          <w:sz w:val="19"/>
+          <w:szCs w:val="19"/>
+          <w:lang w:val="en-US"/>
+        </w:rPr>
+        <w:t>ProcRank</w:t>
+      </w:r>
+      <w:proofErr w:type="spellEnd"/>
+      <w:r>
+        <w:rPr>
+          <w:rFonts w:ascii="Consolas" w:hAnsi="Consolas" w:cs="Consolas"/>
+          <w:color w:val="000000"/>
+          <w:sz w:val="19"/>
+          <w:szCs w:val="19"/>
+          <w:lang w:val="en-US"/>
+        </w:rPr>
+        <w:t xml:space="preserve"> == 0)) {</w:t>
+      </w:r>
+    </w:p>
+    <w:p>
+      <w:pPr>
+        <w:autoSpaceDE w:val="0"/>
+        <w:autoSpaceDN w:val="0"/>
+        <w:adjustRightInd w:val="0"/>
+        <w:spacing w:after="0" w:line="240" w:lineRule="auto"/>
+        <w:rPr>
+          <w:rFonts w:ascii="Consolas" w:hAnsi="Consolas" w:cs="Consolas"/>
+          <w:color w:val="000000"/>
+          <w:sz w:val="19"/>
+          <w:szCs w:val="19"/>
+          <w:lang w:val="en-US"/>
+        </w:rPr>
+      </w:pPr>
+      <w:r>
+        <w:rPr>
+          <w:rFonts w:ascii="Consolas" w:hAnsi="Consolas" w:cs="Consolas"/>
+          <w:color w:val="000000"/>
+          <w:sz w:val="19"/>
+          <w:szCs w:val="19"/>
+          <w:lang w:val="en-US"/>
+        </w:rPr>
+        <w:lastRenderedPageBreak/>
+        <w:tab/>
+      </w:r>
+      <w:r>
+        <w:rPr>
+          <w:rFonts w:ascii="Consolas" w:hAnsi="Consolas" w:cs="Consolas"/>
+          <w:color w:val="000000"/>
+          <w:sz w:val="19"/>
+          <w:szCs w:val="19"/>
+          <w:lang w:val="en-US"/>
+        </w:rPr>
+        <w:tab/>
+      </w:r>
+      <w:r>
+        <w:rPr>
+          <w:rFonts w:ascii="Consolas" w:hAnsi="Consolas" w:cs="Consolas"/>
+          <w:color w:val="000000"/>
+          <w:sz w:val="19"/>
+          <w:szCs w:val="19"/>
+          <w:lang w:val="en-US"/>
+        </w:rPr>
+        <w:tab/>
+      </w:r>
+      <w:proofErr w:type="spellStart"/>
+      <w:proofErr w:type="gramStart"/>
+      <w:r>
+        <w:rPr>
+          <w:rFonts w:ascii="Consolas" w:hAnsi="Consolas" w:cs="Consolas"/>
+          <w:color w:val="000000"/>
+          <w:sz w:val="19"/>
+          <w:szCs w:val="19"/>
+          <w:lang w:val="en-US"/>
+        </w:rPr>
+        <w:t>DataInitialization</w:t>
+      </w:r>
+      <w:proofErr w:type="spellEnd"/>
+      <w:r>
+        <w:rPr>
+          <w:rFonts w:ascii="Consolas" w:hAnsi="Consolas" w:cs="Consolas"/>
+          <w:color w:val="000000"/>
+          <w:sz w:val="19"/>
+          <w:szCs w:val="19"/>
+          <w:lang w:val="en-US"/>
+        </w:rPr>
+        <w:t>(</w:t>
+      </w:r>
+      <w:proofErr w:type="gramEnd"/>
+      <w:r>
+        <w:rPr>
+          <w:rFonts w:ascii="Consolas" w:hAnsi="Consolas" w:cs="Consolas"/>
+          <w:color w:val="000000"/>
+          <w:sz w:val="19"/>
+          <w:szCs w:val="19"/>
+          <w:lang w:val="en-US"/>
+        </w:rPr>
+        <w:t xml:space="preserve">Msg, </w:t>
+      </w:r>
+      <w:proofErr w:type="spellStart"/>
+      <w:r>
+        <w:rPr>
+          <w:rFonts w:ascii="Consolas" w:hAnsi="Consolas" w:cs="Consolas"/>
+          <w:color w:val="000000"/>
+          <w:sz w:val="19"/>
+          <w:szCs w:val="19"/>
+          <w:lang w:val="en-US"/>
+        </w:rPr>
+        <w:t>ProcNum</w:t>
+      </w:r>
+      <w:proofErr w:type="spellEnd"/>
+      <w:r>
+        <w:rPr>
+          <w:rFonts w:ascii="Consolas" w:hAnsi="Consolas" w:cs="Consolas"/>
+          <w:color w:val="000000"/>
+          <w:sz w:val="19"/>
+          <w:szCs w:val="19"/>
+          <w:lang w:val="en-US"/>
+        </w:rPr>
+        <w:t xml:space="preserve">, </w:t>
+      </w:r>
+      <w:proofErr w:type="spellStart"/>
+      <w:r>
+        <w:rPr>
+          <w:rFonts w:ascii="Consolas" w:hAnsi="Consolas" w:cs="Consolas"/>
+          <w:color w:val="000000"/>
+          <w:sz w:val="19"/>
+          <w:szCs w:val="19"/>
+          <w:lang w:val="en-US"/>
+        </w:rPr>
+        <w:t>RecvMsg+ProcRank</w:t>
+      </w:r>
+      <w:proofErr w:type="spellEnd"/>
+      <w:r>
+        <w:rPr>
+          <w:rFonts w:ascii="Consolas" w:hAnsi="Consolas" w:cs="Consolas"/>
+          <w:color w:val="000000"/>
+          <w:sz w:val="19"/>
+          <w:szCs w:val="19"/>
+          <w:lang w:val="en-US"/>
+        </w:rPr>
+        <w:t>);</w:t>
+      </w:r>
+    </w:p>
+    <w:p>
+      <w:pPr>
+        <w:autoSpaceDE w:val="0"/>
+        <w:autoSpaceDN w:val="0"/>
+        <w:adjustRightInd w:val="0"/>
+        <w:spacing w:after="0" w:line="240" w:lineRule="auto"/>
+        <w:rPr>
+          <w:rFonts w:ascii="Consolas" w:hAnsi="Consolas" w:cs="Consolas"/>
+          <w:color w:val="000000"/>
+          <w:sz w:val="19"/>
+          <w:szCs w:val="19"/>
+          <w:lang w:val="en-US"/>
+        </w:rPr>
+      </w:pPr>
+      <w:r>
+        <w:rPr>
+          <w:rFonts w:ascii="Consolas" w:hAnsi="Consolas" w:cs="Consolas"/>
+          <w:color w:val="000000"/>
+          <w:sz w:val="19"/>
+          <w:szCs w:val="19"/>
+          <w:lang w:val="en-US"/>
+        </w:rPr>
+        <w:tab/>
+      </w:r>
+      <w:r>
+        <w:rPr>
+          <w:rFonts w:ascii="Consolas" w:hAnsi="Consolas" w:cs="Consolas"/>
+          <w:color w:val="000000"/>
+          <w:sz w:val="19"/>
+          <w:szCs w:val="19"/>
+          <w:lang w:val="en-US"/>
+        </w:rPr>
+        <w:tab/>
+        <w:t>}</w:t>
+      </w:r>
+    </w:p>
+    <w:p>
+      <w:pPr>
+        <w:autoSpaceDE w:val="0"/>
+        <w:autoSpaceDN w:val="0"/>
+        <w:adjustRightInd w:val="0"/>
+        <w:spacing w:after="0" w:line="240" w:lineRule="auto"/>
+        <w:rPr>
+          <w:rFonts w:ascii="Consolas" w:hAnsi="Consolas" w:cs="Consolas"/>
+          <w:color w:val="000000"/>
+          <w:sz w:val="19"/>
+          <w:szCs w:val="19"/>
+          <w:lang w:val="en-US"/>
+        </w:rPr>
+      </w:pPr>
+      <w:r>
+        <w:rPr>
+          <w:rFonts w:ascii="Consolas" w:hAnsi="Consolas" w:cs="Consolas"/>
+          <w:color w:val="000000"/>
+          <w:sz w:val="19"/>
+          <w:szCs w:val="19"/>
+          <w:lang w:val="en-US"/>
+        </w:rPr>
+        <w:tab/>
+      </w:r>
+      <w:r>
+        <w:rPr>
+          <w:rFonts w:ascii="Consolas" w:hAnsi="Consolas" w:cs="Consolas"/>
+          <w:color w:val="000000"/>
+          <w:sz w:val="19"/>
+          <w:szCs w:val="19"/>
+          <w:lang w:val="en-US"/>
+        </w:rPr>
+        <w:tab/>
+      </w:r>
+      <w:proofErr w:type="spellStart"/>
+      <w:r>
+        <w:rPr>
+          <w:rFonts w:ascii="Consolas" w:hAnsi="Consolas" w:cs="Consolas"/>
+          <w:color w:val="000000"/>
+          <w:sz w:val="19"/>
+          <w:szCs w:val="19"/>
+          <w:lang w:val="en-US"/>
+        </w:rPr>
+        <w:t>ProcPrevios</w:t>
+      </w:r>
+      <w:proofErr w:type="spellEnd"/>
+      <w:r>
+        <w:rPr>
+          <w:rFonts w:ascii="Consolas" w:hAnsi="Consolas" w:cs="Consolas"/>
+          <w:color w:val="000000"/>
+          <w:sz w:val="19"/>
+          <w:szCs w:val="19"/>
+          <w:lang w:val="en-US"/>
+        </w:rPr>
+        <w:t xml:space="preserve"> = (</w:t>
+      </w:r>
+      <w:proofErr w:type="spellStart"/>
+      <w:r>
+        <w:rPr>
+          <w:rFonts w:ascii="Consolas" w:hAnsi="Consolas" w:cs="Consolas"/>
+          <w:color w:val="000000"/>
+          <w:sz w:val="19"/>
+          <w:szCs w:val="19"/>
+          <w:lang w:val="en-US"/>
+        </w:rPr>
+        <w:t>ProcPrevios</w:t>
+      </w:r>
+      <w:proofErr w:type="spellEnd"/>
+      <w:r>
+        <w:rPr>
+          <w:rFonts w:ascii="Consolas" w:hAnsi="Consolas" w:cs="Consolas"/>
+          <w:color w:val="000000"/>
+          <w:sz w:val="19"/>
+          <w:szCs w:val="19"/>
+          <w:lang w:val="en-US"/>
+        </w:rPr>
+        <w:t xml:space="preserve"> + 1 == </w:t>
+      </w:r>
+      <w:proofErr w:type="spellStart"/>
+      <w:r>
+        <w:rPr>
+          <w:rFonts w:ascii="Consolas" w:hAnsi="Consolas" w:cs="Consolas"/>
+          <w:color w:val="000000"/>
+          <w:sz w:val="19"/>
+          <w:szCs w:val="19"/>
+          <w:lang w:val="en-US"/>
+        </w:rPr>
+        <w:t>ProcNum</w:t>
+      </w:r>
+      <w:proofErr w:type="spellEnd"/>
+      <w:proofErr w:type="gramStart"/>
+      <w:r>
+        <w:rPr>
+          <w:rFonts w:ascii="Consolas" w:hAnsi="Consolas" w:cs="Consolas"/>
+          <w:color w:val="000000"/>
+          <w:sz w:val="19"/>
+          <w:szCs w:val="19"/>
+          <w:lang w:val="en-US"/>
+        </w:rPr>
+        <w:t>) ?</w:t>
+      </w:r>
+      <w:proofErr w:type="gramEnd"/>
+      <w:r>
+        <w:rPr>
+          <w:rFonts w:ascii="Consolas" w:hAnsi="Consolas" w:cs="Consolas"/>
+          <w:color w:val="000000"/>
+          <w:sz w:val="19"/>
+          <w:szCs w:val="19"/>
+          <w:lang w:val="en-US"/>
+        </w:rPr>
+        <w:t xml:space="preserve"> </w:t>
+      </w:r>
+      <w:proofErr w:type="gramStart"/>
+      <w:r>
+        <w:rPr>
+          <w:rFonts w:ascii="Consolas" w:hAnsi="Consolas" w:cs="Consolas"/>
+          <w:color w:val="000000"/>
+          <w:sz w:val="19"/>
+          <w:szCs w:val="19"/>
+          <w:lang w:val="en-US"/>
+        </w:rPr>
+        <w:t>0 :</w:t>
+      </w:r>
+      <w:proofErr w:type="gramEnd"/>
+      <w:r>
+        <w:rPr>
+          <w:rFonts w:ascii="Consolas" w:hAnsi="Consolas" w:cs="Consolas"/>
+          <w:color w:val="000000"/>
+          <w:sz w:val="19"/>
+          <w:szCs w:val="19"/>
+          <w:lang w:val="en-US"/>
+        </w:rPr>
+        <w:t xml:space="preserve"> </w:t>
+      </w:r>
+      <w:proofErr w:type="spellStart"/>
+      <w:r>
+        <w:rPr>
+          <w:rFonts w:ascii="Consolas" w:hAnsi="Consolas" w:cs="Consolas"/>
+          <w:color w:val="000000"/>
+          <w:sz w:val="19"/>
+          <w:szCs w:val="19"/>
+          <w:lang w:val="en-US"/>
+        </w:rPr>
+        <w:t>ProcPrevios</w:t>
+      </w:r>
+      <w:proofErr w:type="spellEnd"/>
+      <w:r>
+        <w:rPr>
+          <w:rFonts w:ascii="Consolas" w:hAnsi="Consolas" w:cs="Consolas"/>
+          <w:color w:val="000000"/>
+          <w:sz w:val="19"/>
+          <w:szCs w:val="19"/>
+          <w:lang w:val="en-US"/>
+        </w:rPr>
+        <w:t xml:space="preserve"> + 1;</w:t>
+      </w:r>
+    </w:p>
+    <w:p>
+      <w:pPr>
+        <w:autoSpaceDE w:val="0"/>
+        <w:autoSpaceDN w:val="0"/>
+        <w:adjustRightInd w:val="0"/>
+        <w:spacing w:after="0" w:line="240" w:lineRule="auto"/>
+        <w:rPr>
+          <w:rFonts w:ascii="Consolas" w:hAnsi="Consolas" w:cs="Consolas"/>
+          <w:color w:val="000000"/>
+          <w:sz w:val="19"/>
+          <w:szCs w:val="19"/>
+          <w:lang w:val="en-US"/>
+        </w:rPr>
+      </w:pPr>
+      <w:r>
+        <w:rPr>
+          <w:rFonts w:ascii="Consolas" w:hAnsi="Consolas" w:cs="Consolas"/>
+          <w:color w:val="000000"/>
+          <w:sz w:val="19"/>
+          <w:szCs w:val="19"/>
+          <w:lang w:val="en-US"/>
+        </w:rPr>
+        <w:tab/>
+      </w:r>
+      <w:r>
+        <w:rPr>
+          <w:rFonts w:ascii="Consolas" w:hAnsi="Consolas" w:cs="Consolas"/>
+          <w:color w:val="000000"/>
+          <w:sz w:val="19"/>
+          <w:szCs w:val="19"/>
+          <w:lang w:val="en-US"/>
+        </w:rPr>
+        <w:tab/>
+      </w:r>
+      <w:proofErr w:type="spellStart"/>
+      <w:r>
+        <w:rPr>
+          <w:rFonts w:ascii="Consolas" w:hAnsi="Consolas" w:cs="Consolas"/>
+          <w:color w:val="000000"/>
+          <w:sz w:val="19"/>
+          <w:szCs w:val="19"/>
+          <w:lang w:val="en-US"/>
+        </w:rPr>
+        <w:t>MPI_</w:t>
+      </w:r>
+      <w:proofErr w:type="gramStart"/>
+      <w:r>
+        <w:rPr>
+          <w:rFonts w:ascii="Consolas" w:hAnsi="Consolas" w:cs="Consolas"/>
+          <w:color w:val="000000"/>
+          <w:sz w:val="19"/>
+          <w:szCs w:val="19"/>
+          <w:lang w:val="en-US"/>
+        </w:rPr>
+        <w:t>Barrier</w:t>
+      </w:r>
+      <w:proofErr w:type="spellEnd"/>
+      <w:r>
+        <w:rPr>
+          <w:rFonts w:ascii="Consolas" w:hAnsi="Consolas" w:cs="Consolas"/>
+          <w:color w:val="000000"/>
+          <w:sz w:val="19"/>
+          <w:szCs w:val="19"/>
+          <w:lang w:val="en-US"/>
+        </w:rPr>
+        <w:t>(</w:t>
+      </w:r>
+      <w:proofErr w:type="gramEnd"/>
+      <w:r>
+        <w:rPr>
+          <w:rFonts w:ascii="Consolas" w:hAnsi="Consolas" w:cs="Consolas"/>
+          <w:color w:val="6F008A"/>
+          <w:sz w:val="19"/>
+          <w:szCs w:val="19"/>
+          <w:lang w:val="en-US"/>
+        </w:rPr>
+        <w:t>MPI_COMM_WORLD</w:t>
+      </w:r>
+      <w:r>
+        <w:rPr>
+          <w:rFonts w:ascii="Consolas" w:hAnsi="Consolas" w:cs="Consolas"/>
+          <w:color w:val="000000"/>
+          <w:sz w:val="19"/>
+          <w:szCs w:val="19"/>
+          <w:lang w:val="en-US"/>
+        </w:rPr>
+        <w:t>);</w:t>
+      </w:r>
+    </w:p>
+    <w:p>
+      <w:pPr>
+        <w:autoSpaceDE w:val="0"/>
+        <w:autoSpaceDN w:val="0"/>
+        <w:adjustRightInd w:val="0"/>
+        <w:spacing w:after="0" w:line="240" w:lineRule="auto"/>
+        <w:rPr>
+          <w:rFonts w:ascii="Consolas" w:hAnsi="Consolas" w:cs="Consolas"/>
+          <w:color w:val="000000"/>
+          <w:sz w:val="19"/>
+          <w:szCs w:val="19"/>
+          <w:lang w:val="en-US"/>
+        </w:rPr>
+      </w:pPr>
+      <w:r>
+        <w:rPr>
+          <w:rFonts w:ascii="Consolas" w:hAnsi="Consolas" w:cs="Consolas"/>
+          <w:color w:val="000000"/>
+          <w:sz w:val="19"/>
+          <w:szCs w:val="19"/>
+          <w:lang w:val="en-US"/>
+        </w:rPr>
+        <w:tab/>
+        <w:t>}</w:t>
+      </w:r>
+    </w:p>
+    <w:p>
+      <w:pPr>
+        <w:autoSpaceDE w:val="0"/>
+        <w:autoSpaceDN w:val="0"/>
+        <w:adjustRightInd w:val="0"/>
+        <w:spacing w:after="0" w:line="240" w:lineRule="auto"/>
+        <w:rPr>
+          <w:rFonts w:ascii="Consolas" w:hAnsi="Consolas" w:cs="Consolas"/>
+          <w:color w:val="000000"/>
+          <w:sz w:val="19"/>
+          <w:szCs w:val="19"/>
+          <w:lang w:val="en-US"/>
+        </w:rPr>
+      </w:pPr>
+      <w:r>
+        <w:rPr>
+          <w:rFonts w:ascii="Consolas" w:hAnsi="Consolas" w:cs="Consolas"/>
+          <w:color w:val="000000"/>
+          <w:sz w:val="19"/>
+          <w:szCs w:val="19"/>
+          <w:lang w:val="en-US"/>
+        </w:rPr>
+        <w:tab/>
+      </w:r>
+      <w:proofErr w:type="spellStart"/>
+      <w:r>
+        <w:rPr>
+          <w:rFonts w:ascii="Consolas" w:hAnsi="Consolas" w:cs="Consolas"/>
+          <w:color w:val="000000"/>
+          <w:sz w:val="19"/>
+          <w:szCs w:val="19"/>
+          <w:lang w:val="en-US"/>
+        </w:rPr>
+        <w:t>MPI_</w:t>
+      </w:r>
+      <w:proofErr w:type="gramStart"/>
+      <w:r>
+        <w:rPr>
+          <w:rFonts w:ascii="Consolas" w:hAnsi="Consolas" w:cs="Consolas"/>
+          <w:color w:val="000000"/>
+          <w:sz w:val="19"/>
+          <w:szCs w:val="19"/>
+          <w:lang w:val="en-US"/>
+        </w:rPr>
+        <w:t>Scatter</w:t>
+      </w:r>
+      <w:proofErr w:type="spellEnd"/>
+      <w:r>
+        <w:rPr>
+          <w:rFonts w:ascii="Consolas" w:hAnsi="Consolas" w:cs="Consolas"/>
+          <w:color w:val="000000"/>
+          <w:sz w:val="19"/>
+          <w:szCs w:val="19"/>
+          <w:lang w:val="en-US"/>
+        </w:rPr>
+        <w:t>(</w:t>
+      </w:r>
+      <w:proofErr w:type="gramEnd"/>
+      <w:r>
+        <w:rPr>
+          <w:rFonts w:ascii="Consolas" w:hAnsi="Consolas" w:cs="Consolas"/>
+          <w:color w:val="000000"/>
+          <w:sz w:val="19"/>
+          <w:szCs w:val="19"/>
+          <w:lang w:val="en-US"/>
+        </w:rPr>
+        <w:t xml:space="preserve">Msg, 1, </w:t>
+      </w:r>
+      <w:r>
+        <w:rPr>
+          <w:rFonts w:ascii="Consolas" w:hAnsi="Consolas" w:cs="Consolas"/>
+          <w:color w:val="6F008A"/>
+          <w:sz w:val="19"/>
+          <w:szCs w:val="19"/>
+          <w:lang w:val="en-US"/>
+        </w:rPr>
+        <w:t>MPI_INT</w:t>
+      </w:r>
+      <w:r>
+        <w:rPr>
+          <w:rFonts w:ascii="Consolas" w:hAnsi="Consolas" w:cs="Consolas"/>
+          <w:color w:val="000000"/>
+          <w:sz w:val="19"/>
+          <w:szCs w:val="19"/>
+          <w:lang w:val="en-US"/>
+        </w:rPr>
+        <w:t>, &amp;</w:t>
+      </w:r>
+      <w:proofErr w:type="spellStart"/>
+      <w:r>
+        <w:rPr>
+          <w:rFonts w:ascii="Consolas" w:hAnsi="Consolas" w:cs="Consolas"/>
+          <w:color w:val="000000"/>
+          <w:sz w:val="19"/>
+          <w:szCs w:val="19"/>
+          <w:lang w:val="en-US"/>
+        </w:rPr>
+        <w:t>RecvMsg</w:t>
+      </w:r>
+      <w:proofErr w:type="spellEnd"/>
+      <w:r>
+        <w:rPr>
+          <w:rFonts w:ascii="Consolas" w:hAnsi="Consolas" w:cs="Consolas"/>
+          <w:color w:val="000000"/>
+          <w:sz w:val="19"/>
+          <w:szCs w:val="19"/>
+          <w:lang w:val="en-US"/>
+        </w:rPr>
+        <w:t xml:space="preserve">, 1, </w:t>
+      </w:r>
+      <w:r>
+        <w:rPr>
+          <w:rFonts w:ascii="Consolas" w:hAnsi="Consolas" w:cs="Consolas"/>
+          <w:color w:val="6F008A"/>
+          <w:sz w:val="19"/>
+          <w:szCs w:val="19"/>
+          <w:lang w:val="en-US"/>
+        </w:rPr>
+        <w:t>MPI_INT</w:t>
+      </w:r>
+      <w:r>
+        <w:rPr>
+          <w:rFonts w:ascii="Consolas" w:hAnsi="Consolas" w:cs="Consolas"/>
+          <w:color w:val="000000"/>
+          <w:sz w:val="19"/>
+          <w:szCs w:val="19"/>
+          <w:lang w:val="en-US"/>
+        </w:rPr>
+        <w:t xml:space="preserve">, </w:t>
+      </w:r>
+      <w:proofErr w:type="spellStart"/>
+      <w:r>
+        <w:rPr>
+          <w:rFonts w:ascii="Consolas" w:hAnsi="Consolas" w:cs="Consolas"/>
+          <w:color w:val="000000"/>
+          <w:sz w:val="19"/>
+          <w:szCs w:val="19"/>
+          <w:lang w:val="en-US"/>
+        </w:rPr>
+        <w:t>ProcPrevios</w:t>
+      </w:r>
+      <w:proofErr w:type="spellEnd"/>
+      <w:r>
+        <w:rPr>
+          <w:rFonts w:ascii="Consolas" w:hAnsi="Consolas" w:cs="Consolas"/>
+          <w:color w:val="000000"/>
+          <w:sz w:val="19"/>
+          <w:szCs w:val="19"/>
+          <w:lang w:val="en-US"/>
+        </w:rPr>
+        <w:t xml:space="preserve">, </w:t>
+      </w:r>
+      <w:r>
+        <w:rPr>
+          <w:rFonts w:ascii="Consolas" w:hAnsi="Consolas" w:cs="Consolas"/>
+          <w:color w:val="6F008A"/>
+          <w:sz w:val="19"/>
+          <w:szCs w:val="19"/>
+          <w:lang w:val="en-US"/>
+        </w:rPr>
+        <w:t>MPI_COMM_WORLD</w:t>
+      </w:r>
+      <w:r>
+        <w:rPr>
+          <w:rFonts w:ascii="Consolas" w:hAnsi="Consolas" w:cs="Consolas"/>
+          <w:color w:val="000000"/>
+          <w:sz w:val="19"/>
+          <w:szCs w:val="19"/>
+          <w:lang w:val="en-US"/>
+        </w:rPr>
+        <w:t>);</w:t>
+      </w:r>
+    </w:p>
+    <w:p>
+      <w:pPr>
+        <w:autoSpaceDE w:val="0"/>
+        <w:autoSpaceDN w:val="0"/>
+        <w:adjustRightInd w:val="0"/>
+        <w:spacing w:after="0" w:line="240" w:lineRule="auto"/>
+        <w:rPr>
+          <w:rFonts w:ascii="Consolas" w:hAnsi="Consolas" w:cs="Consolas"/>
+          <w:color w:val="000000"/>
+          <w:sz w:val="19"/>
+          <w:szCs w:val="19"/>
+          <w:lang w:val="en-US"/>
+        </w:rPr>
+      </w:pPr>
+      <w:r>
+        <w:rPr>
+          <w:rFonts w:ascii="Consolas" w:hAnsi="Consolas" w:cs="Consolas"/>
+          <w:color w:val="000000"/>
+          <w:sz w:val="19"/>
+          <w:szCs w:val="19"/>
+          <w:lang w:val="en-US"/>
+        </w:rPr>
+        <w:tab/>
+      </w:r>
+      <w:r>
+        <w:rPr>
+          <w:rFonts w:ascii="Consolas" w:hAnsi="Consolas" w:cs="Consolas"/>
+          <w:color w:val="0000FF"/>
+          <w:sz w:val="19"/>
+          <w:szCs w:val="19"/>
+          <w:lang w:val="en-US"/>
+        </w:rPr>
+        <w:t>if</w:t>
+      </w:r>
+      <w:r>
+        <w:rPr>
+          <w:rFonts w:ascii="Consolas" w:hAnsi="Consolas" w:cs="Consolas"/>
+          <w:color w:val="000000"/>
+          <w:sz w:val="19"/>
+          <w:szCs w:val="19"/>
+          <w:lang w:val="en-US"/>
+        </w:rPr>
+        <w:t xml:space="preserve"> (</w:t>
+      </w:r>
+      <w:proofErr w:type="spellStart"/>
+      <w:r>
+        <w:rPr>
+          <w:rFonts w:ascii="Consolas" w:hAnsi="Consolas" w:cs="Consolas"/>
+          <w:color w:val="000000"/>
+          <w:sz w:val="19"/>
+          <w:szCs w:val="19"/>
+          <w:lang w:val="en-US"/>
+        </w:rPr>
+        <w:t>ProcRank</w:t>
+      </w:r>
+      <w:proofErr w:type="spellEnd"/>
+      <w:r>
+        <w:rPr>
+          <w:rFonts w:ascii="Consolas" w:hAnsi="Consolas" w:cs="Consolas"/>
+          <w:color w:val="000000"/>
+          <w:sz w:val="19"/>
+          <w:szCs w:val="19"/>
+          <w:lang w:val="en-US"/>
+        </w:rPr>
+        <w:t xml:space="preserve"> == 0) {</w:t>
+      </w:r>
+    </w:p>
+    <w:p>
+      <w:pPr>
+        <w:autoSpaceDE w:val="0"/>
+        <w:autoSpaceDN w:val="0"/>
+        <w:adjustRightInd w:val="0"/>
+        <w:spacing w:after="0" w:line="240" w:lineRule="auto"/>
+        <w:rPr>
+          <w:rFonts w:ascii="Consolas" w:hAnsi="Consolas" w:cs="Consolas"/>
+          <w:color w:val="000000"/>
+          <w:sz w:val="19"/>
+          <w:szCs w:val="19"/>
+          <w:lang w:val="en-US"/>
+        </w:rPr>
+      </w:pPr>
+      <w:r>
+        <w:rPr>
+          <w:rFonts w:ascii="Consolas" w:hAnsi="Consolas" w:cs="Consolas"/>
+          <w:color w:val="000000"/>
+          <w:sz w:val="19"/>
+          <w:szCs w:val="19"/>
+          <w:lang w:val="en-US"/>
+        </w:rPr>
+        <w:tab/>
+      </w:r>
+      <w:r>
+        <w:rPr>
+          <w:rFonts w:ascii="Consolas" w:hAnsi="Consolas" w:cs="Consolas"/>
+          <w:color w:val="000000"/>
+          <w:sz w:val="19"/>
+          <w:szCs w:val="19"/>
+          <w:lang w:val="en-US"/>
+        </w:rPr>
+        <w:tab/>
+      </w:r>
+      <w:proofErr w:type="spellStart"/>
+      <w:proofErr w:type="gramStart"/>
+      <w:r>
+        <w:rPr>
+          <w:rFonts w:ascii="Consolas" w:hAnsi="Consolas" w:cs="Consolas"/>
+          <w:color w:val="000000"/>
+          <w:sz w:val="19"/>
+          <w:szCs w:val="19"/>
+          <w:lang w:val="en-US"/>
+        </w:rPr>
+        <w:t>DataInitialization</w:t>
+      </w:r>
+      <w:proofErr w:type="spellEnd"/>
+      <w:r>
+        <w:rPr>
+          <w:rFonts w:ascii="Consolas" w:hAnsi="Consolas" w:cs="Consolas"/>
+          <w:color w:val="000000"/>
+          <w:sz w:val="19"/>
+          <w:szCs w:val="19"/>
+          <w:lang w:val="en-US"/>
+        </w:rPr>
+        <w:t>(</w:t>
+      </w:r>
+      <w:proofErr w:type="gramEnd"/>
+      <w:r>
+        <w:rPr>
+          <w:rFonts w:ascii="Consolas" w:hAnsi="Consolas" w:cs="Consolas"/>
+          <w:color w:val="000000"/>
+          <w:sz w:val="19"/>
+          <w:szCs w:val="19"/>
+          <w:lang w:val="en-US"/>
+        </w:rPr>
+        <w:t xml:space="preserve">Msg, </w:t>
+      </w:r>
+      <w:proofErr w:type="spellStart"/>
+      <w:r>
+        <w:rPr>
+          <w:rFonts w:ascii="Consolas" w:hAnsi="Consolas" w:cs="Consolas"/>
+          <w:color w:val="000000"/>
+          <w:sz w:val="19"/>
+          <w:szCs w:val="19"/>
+          <w:lang w:val="en-US"/>
+        </w:rPr>
+        <w:t>ProcNum</w:t>
+      </w:r>
+      <w:proofErr w:type="spellEnd"/>
+      <w:r>
+        <w:rPr>
+          <w:rFonts w:ascii="Consolas" w:hAnsi="Consolas" w:cs="Consolas"/>
+          <w:color w:val="000000"/>
+          <w:sz w:val="19"/>
+          <w:szCs w:val="19"/>
+          <w:lang w:val="en-US"/>
+        </w:rPr>
+        <w:t xml:space="preserve">, </w:t>
+      </w:r>
+      <w:proofErr w:type="spellStart"/>
+      <w:r>
+        <w:rPr>
+          <w:rFonts w:ascii="Consolas" w:hAnsi="Consolas" w:cs="Consolas"/>
+          <w:color w:val="000000"/>
+          <w:sz w:val="19"/>
+          <w:szCs w:val="19"/>
+          <w:lang w:val="en-US"/>
+        </w:rPr>
+        <w:t>RecvMsg</w:t>
+      </w:r>
+      <w:proofErr w:type="spellEnd"/>
+      <w:r>
+        <w:rPr>
+          <w:rFonts w:ascii="Consolas" w:hAnsi="Consolas" w:cs="Consolas"/>
+          <w:color w:val="000000"/>
+          <w:sz w:val="19"/>
+          <w:szCs w:val="19"/>
+          <w:lang w:val="en-US"/>
+        </w:rPr>
+        <w:t xml:space="preserve"> + </w:t>
+      </w:r>
+      <w:proofErr w:type="spellStart"/>
+      <w:r>
+        <w:rPr>
+          <w:rFonts w:ascii="Consolas" w:hAnsi="Consolas" w:cs="Consolas"/>
+          <w:color w:val="000000"/>
+          <w:sz w:val="19"/>
+          <w:szCs w:val="19"/>
+          <w:lang w:val="en-US"/>
+        </w:rPr>
+        <w:t>ProcRank</w:t>
+      </w:r>
+      <w:proofErr w:type="spellEnd"/>
+      <w:r>
+        <w:rPr>
+          <w:rFonts w:ascii="Consolas" w:hAnsi="Consolas" w:cs="Consolas"/>
+          <w:color w:val="000000"/>
+          <w:sz w:val="19"/>
+          <w:szCs w:val="19"/>
+          <w:lang w:val="en-US"/>
+        </w:rPr>
+        <w:t>);</w:t>
+      </w:r>
+    </w:p>
+    <w:p>
+      <w:pPr>
+        <w:autoSpaceDE w:val="0"/>
+        <w:autoSpaceDN w:val="0"/>
+        <w:adjustRightInd w:val="0"/>
+        <w:spacing w:after="0" w:line="240" w:lineRule="auto"/>
+        <w:rPr>
+          <w:rFonts w:ascii="Consolas" w:hAnsi="Consolas" w:cs="Consolas"/>
+          <w:color w:val="000000"/>
+          <w:sz w:val="19"/>
+          <w:szCs w:val="19"/>
+          <w:lang w:val="en-US"/>
+        </w:rPr>
+      </w:pPr>
+      <w:r>
+        <w:rPr>
+          <w:rFonts w:ascii="Consolas" w:hAnsi="Consolas" w:cs="Consolas"/>
+          <w:color w:val="000000"/>
+          <w:sz w:val="19"/>
+          <w:szCs w:val="19"/>
+          <w:lang w:val="en-US"/>
+        </w:rPr>
+        <w:tab/>
+      </w:r>
+      <w:r>
+        <w:rPr>
+          <w:rFonts w:ascii="Consolas" w:hAnsi="Consolas" w:cs="Consolas"/>
+          <w:color w:val="000000"/>
+          <w:sz w:val="19"/>
+          <w:szCs w:val="19"/>
+          <w:lang w:val="en-US"/>
+        </w:rPr>
+        <w:tab/>
+      </w:r>
+      <w:proofErr w:type="spellStart"/>
+      <w:proofErr w:type="gramStart"/>
+      <w:r>
+        <w:rPr>
+          <w:rFonts w:ascii="Consolas" w:hAnsi="Consolas" w:cs="Consolas"/>
+          <w:color w:val="000000"/>
+          <w:sz w:val="19"/>
+          <w:szCs w:val="19"/>
+          <w:lang w:val="en-US"/>
+        </w:rPr>
+        <w:t>printf</w:t>
+      </w:r>
+      <w:proofErr w:type="spellEnd"/>
+      <w:r>
+        <w:rPr>
+          <w:rFonts w:ascii="Consolas" w:hAnsi="Consolas" w:cs="Consolas"/>
+          <w:color w:val="000000"/>
+          <w:sz w:val="19"/>
+          <w:szCs w:val="19"/>
+          <w:lang w:val="en-US"/>
+        </w:rPr>
+        <w:t>(</w:t>
+      </w:r>
+      <w:proofErr w:type="gramEnd"/>
+      <w:r>
+        <w:rPr>
+          <w:rFonts w:ascii="Consolas" w:hAnsi="Consolas" w:cs="Consolas"/>
+          <w:color w:val="A31515"/>
+          <w:sz w:val="19"/>
+          <w:szCs w:val="19"/>
+          <w:lang w:val="en-US"/>
+        </w:rPr>
+        <w:t>"Proc: %d\n"</w:t>
+      </w:r>
+      <w:r>
+        <w:rPr>
+          <w:rFonts w:ascii="Consolas" w:hAnsi="Consolas" w:cs="Consolas"/>
+          <w:color w:val="000000"/>
+          <w:sz w:val="19"/>
+          <w:szCs w:val="19"/>
+          <w:lang w:val="en-US"/>
+        </w:rPr>
+        <w:t xml:space="preserve">, </w:t>
+      </w:r>
+      <w:proofErr w:type="spellStart"/>
+      <w:r>
+        <w:rPr>
+          <w:rFonts w:ascii="Consolas" w:hAnsi="Consolas" w:cs="Consolas"/>
+          <w:color w:val="000000"/>
+          <w:sz w:val="19"/>
+          <w:szCs w:val="19"/>
+          <w:lang w:val="en-US"/>
+        </w:rPr>
+        <w:t>ProcRank</w:t>
+      </w:r>
+      <w:proofErr w:type="spellEnd"/>
+      <w:r>
+        <w:rPr>
+          <w:rFonts w:ascii="Consolas" w:hAnsi="Consolas" w:cs="Consolas"/>
+          <w:color w:val="000000"/>
+          <w:sz w:val="19"/>
+          <w:szCs w:val="19"/>
+          <w:lang w:val="en-US"/>
+        </w:rPr>
+        <w:t>);</w:t>
+      </w:r>
+    </w:p>
+    <w:p>
+      <w:pPr>
+        <w:autoSpaceDE w:val="0"/>
+        <w:autoSpaceDN w:val="0"/>
+        <w:adjustRightInd w:val="0"/>
+        <w:spacing w:after="0" w:line="240" w:lineRule="auto"/>
+        <w:rPr>
+          <w:rFonts w:ascii="Consolas" w:hAnsi="Consolas" w:cs="Consolas"/>
+          <w:color w:val="000000"/>
+          <w:sz w:val="19"/>
+          <w:szCs w:val="19"/>
+          <w:lang w:val="en-US"/>
+        </w:rPr>
+      </w:pPr>
+      <w:r>
+        <w:rPr>
+          <w:rFonts w:ascii="Consolas" w:hAnsi="Consolas" w:cs="Consolas"/>
+          <w:color w:val="000000"/>
+          <w:sz w:val="19"/>
+          <w:szCs w:val="19"/>
+          <w:lang w:val="en-US"/>
+        </w:rPr>
+        <w:tab/>
+      </w:r>
+      <w:r>
+        <w:rPr>
+          <w:rFonts w:ascii="Consolas" w:hAnsi="Consolas" w:cs="Consolas"/>
+          <w:color w:val="000000"/>
+          <w:sz w:val="19"/>
+          <w:szCs w:val="19"/>
+          <w:lang w:val="en-US"/>
+        </w:rPr>
+        <w:tab/>
+      </w:r>
+      <w:proofErr w:type="spellStart"/>
+      <w:proofErr w:type="gramStart"/>
+      <w:r>
+        <w:rPr>
+          <w:rFonts w:ascii="Consolas" w:hAnsi="Consolas" w:cs="Consolas"/>
+          <w:color w:val="000000"/>
+          <w:sz w:val="19"/>
+          <w:szCs w:val="19"/>
+          <w:lang w:val="en-US"/>
+        </w:rPr>
+        <w:t>PrintData</w:t>
+      </w:r>
+      <w:proofErr w:type="spellEnd"/>
+      <w:r>
+        <w:rPr>
+          <w:rFonts w:ascii="Consolas" w:hAnsi="Consolas" w:cs="Consolas"/>
+          <w:color w:val="000000"/>
+          <w:sz w:val="19"/>
+          <w:szCs w:val="19"/>
+          <w:lang w:val="en-US"/>
+        </w:rPr>
+        <w:t>(</w:t>
+      </w:r>
+      <w:proofErr w:type="gramEnd"/>
+      <w:r>
+        <w:rPr>
+          <w:rFonts w:ascii="Consolas" w:hAnsi="Consolas" w:cs="Consolas"/>
+          <w:color w:val="000000"/>
+          <w:sz w:val="19"/>
+          <w:szCs w:val="19"/>
+          <w:lang w:val="en-US"/>
+        </w:rPr>
+        <w:t xml:space="preserve">Msg, </w:t>
+      </w:r>
+      <w:proofErr w:type="spellStart"/>
+      <w:r>
+        <w:rPr>
+          <w:rFonts w:ascii="Consolas" w:hAnsi="Consolas" w:cs="Consolas"/>
+          <w:color w:val="000000"/>
+          <w:sz w:val="19"/>
+          <w:szCs w:val="19"/>
+          <w:lang w:val="en-US"/>
+        </w:rPr>
+        <w:t>ProcNum</w:t>
+      </w:r>
+      <w:proofErr w:type="spellEnd"/>
+      <w:r>
+        <w:rPr>
+          <w:rFonts w:ascii="Consolas" w:hAnsi="Consolas" w:cs="Consolas"/>
+          <w:color w:val="000000"/>
+          <w:sz w:val="19"/>
+          <w:szCs w:val="19"/>
+          <w:lang w:val="en-US"/>
+        </w:rPr>
+        <w:t>);</w:t>
+      </w:r>
+    </w:p>
+    <w:p>
+      <w:pPr>
+        <w:autoSpaceDE w:val="0"/>
+        <w:autoSpaceDN w:val="0"/>
+        <w:adjustRightInd w:val="0"/>
+        <w:spacing w:after="0" w:line="240" w:lineRule="auto"/>
+        <w:rPr>
+          <w:rFonts w:ascii="Consolas" w:hAnsi="Consolas" w:cs="Consolas"/>
+          <w:color w:val="000000"/>
+          <w:sz w:val="19"/>
+          <w:szCs w:val="19"/>
+          <w:lang w:val="en-US"/>
+        </w:rPr>
+      </w:pPr>
+      <w:r>
+        <w:rPr>
+          <w:rFonts w:ascii="Consolas" w:hAnsi="Consolas" w:cs="Consolas"/>
+          <w:color w:val="000000"/>
+          <w:sz w:val="19"/>
+          <w:szCs w:val="19"/>
+          <w:lang w:val="en-US"/>
+        </w:rPr>
+        <w:tab/>
+        <w:t>}</w:t>
+      </w:r>
+    </w:p>
+    <w:p>
+      <w:pPr>
+        <w:autoSpaceDE w:val="0"/>
+        <w:autoSpaceDN w:val="0"/>
+        <w:adjustRightInd w:val="0"/>
+        <w:spacing w:after="0" w:line="240" w:lineRule="auto"/>
+        <w:rPr>
+          <w:rFonts w:ascii="Consolas" w:hAnsi="Consolas" w:cs="Consolas"/>
+          <w:color w:val="000000"/>
+          <w:sz w:val="19"/>
+          <w:szCs w:val="19"/>
+          <w:lang w:val="en-US"/>
+        </w:rPr>
+      </w:pPr>
+      <w:r>
+        <w:rPr>
+          <w:rFonts w:ascii="Consolas" w:hAnsi="Consolas" w:cs="Consolas"/>
+          <w:color w:val="000000"/>
+          <w:sz w:val="19"/>
+          <w:szCs w:val="19"/>
+          <w:lang w:val="en-US"/>
+        </w:rPr>
+        <w:tab/>
+      </w:r>
+      <w:proofErr w:type="spellStart"/>
+      <w:r>
+        <w:rPr>
+          <w:rFonts w:ascii="Consolas" w:hAnsi="Consolas" w:cs="Consolas"/>
+          <w:color w:val="000000"/>
+          <w:sz w:val="19"/>
+          <w:szCs w:val="19"/>
+          <w:lang w:val="en-US"/>
+        </w:rPr>
+        <w:t>MPI_</w:t>
+      </w:r>
+      <w:proofErr w:type="gramStart"/>
+      <w:r>
+        <w:rPr>
+          <w:rFonts w:ascii="Consolas" w:hAnsi="Consolas" w:cs="Consolas"/>
+          <w:color w:val="000000"/>
+          <w:sz w:val="19"/>
+          <w:szCs w:val="19"/>
+          <w:lang w:val="en-US"/>
+        </w:rPr>
+        <w:t>Finalize</w:t>
+      </w:r>
+      <w:proofErr w:type="spellEnd"/>
+      <w:r>
+        <w:rPr>
+          <w:rFonts w:ascii="Consolas" w:hAnsi="Consolas" w:cs="Consolas"/>
+          <w:color w:val="000000"/>
+          <w:sz w:val="19"/>
+          <w:szCs w:val="19"/>
+          <w:lang w:val="en-US"/>
+        </w:rPr>
+        <w:t>(</w:t>
+      </w:r>
+      <w:proofErr w:type="gramEnd"/>
+      <w:r>
+        <w:rPr>
+          <w:rFonts w:ascii="Consolas" w:hAnsi="Consolas" w:cs="Consolas"/>
+          <w:color w:val="000000"/>
+          <w:sz w:val="19"/>
+          <w:szCs w:val="19"/>
+          <w:lang w:val="en-US"/>
+        </w:rPr>
+        <w:t>);</w:t>
+      </w:r>
+    </w:p>
+    <w:p>
+      <w:pPr>
+        <w:autoSpaceDE w:val="0"/>
+        <w:autoSpaceDN w:val="0"/>
+        <w:adjustRightInd w:val="0"/>
+        <w:spacing w:after="0" w:line="240" w:lineRule="auto"/>
+        <w:rPr>
+          <w:rFonts w:ascii="Consolas" w:hAnsi="Consolas" w:cs="Consolas"/>
+          <w:color w:val="000000"/>
+          <w:sz w:val="19"/>
+          <w:szCs w:val="19"/>
+        </w:rPr>
+      </w:pPr>
+      <w:r>
+        <w:rPr>
+          <w:rFonts w:ascii="Consolas" w:hAnsi="Consolas" w:cs="Consolas"/>
+          <w:color w:val="000000"/>
+          <w:sz w:val="19"/>
+          <w:szCs w:val="19"/>
+          <w:lang w:val="en-US"/>
+        </w:rPr>
+        <w:tab/>
+      </w:r>
+      <w:proofErr w:type="spellStart"/>
+      <w:proofErr w:type="gramStart"/>
+      <w:r>
+        <w:rPr>
+          <w:rFonts w:ascii="Consolas" w:hAnsi="Consolas" w:cs="Consolas"/>
+          <w:color w:val="0000FF"/>
+          <w:sz w:val="19"/>
+          <w:szCs w:val="19"/>
+        </w:rPr>
+        <w:t>delete</w:t>
+      </w:r>
+      <w:proofErr w:type="spellEnd"/>
+      <w:r>
+        <w:rPr>
+          <w:rFonts w:ascii="Consolas" w:hAnsi="Consolas" w:cs="Consolas"/>
+          <w:color w:val="0000FF"/>
+          <w:sz w:val="19"/>
+          <w:szCs w:val="19"/>
+        </w:rPr>
+        <w:t>[</w:t>
+      </w:r>
+      <w:proofErr w:type="gramEnd"/>
+      <w:r>
+        <w:rPr>
+          <w:rFonts w:ascii="Consolas" w:hAnsi="Consolas" w:cs="Consolas"/>
+          <w:color w:val="0000FF"/>
+          <w:sz w:val="19"/>
+          <w:szCs w:val="19"/>
+        </w:rPr>
+        <w:t>]</w:t>
+      </w:r>
+      <w:r>
+        <w:rPr>
+          <w:rFonts w:ascii="Consolas" w:hAnsi="Consolas" w:cs="Consolas"/>
+          <w:color w:val="000000"/>
+          <w:sz w:val="19"/>
+          <w:szCs w:val="19"/>
+        </w:rPr>
+        <w:t xml:space="preserve"> </w:t>
+      </w:r>
+      <w:proofErr w:type="spellStart"/>
+      <w:r>
+        <w:rPr>
+          <w:rFonts w:ascii="Consolas" w:hAnsi="Consolas" w:cs="Consolas"/>
+          <w:color w:val="000000"/>
+          <w:sz w:val="19"/>
+          <w:szCs w:val="19"/>
+        </w:rPr>
+        <w:t>Msg</w:t>
+      </w:r>
+      <w:proofErr w:type="spellEnd"/>
+      <w:r>
+        <w:rPr>
+          <w:rFonts w:ascii="Consolas" w:hAnsi="Consolas" w:cs="Consolas"/>
+          <w:color w:val="000000"/>
+          <w:sz w:val="19"/>
+          <w:szCs w:val="19"/>
+        </w:rPr>
+        <w:t>;</w:t>
+      </w:r>
+    </w:p>
+    <w:p>
+      <w:r>
+        <w:rPr>
+          <w:rFonts w:ascii="Consolas" w:hAnsi="Consolas" w:cs="Consolas"/>
+          <w:color w:val="000000"/>
+          <w:sz w:val="19"/>
+          <w:szCs w:val="19"/>
+        </w:rPr>
+        <w:t>}</w:t>
+      </w:r>
     </w:p>
     <w:p>
       <w:pPr>
@@ -1321,7 +5122,7 @@
           <w:szCs w:val="28"/>
         </w:rPr>
       </w:pPr>
-      <w:bookmarkStart w:id="3" w:name="_Toc95838771"/>
+      <w:bookmarkStart w:id="2" w:name="_Toc95838771"/>
       <w:r>
         <w:rPr>
           <w:rFonts w:ascii="Times New Roman" w:hAnsi="Times New Roman" w:cs="Times New Roman"/>
@@ -1358,6 +5159,50 @@
         </w:rPr>
         <w:t>:</w:t>
       </w:r>
+      <w:bookmarkEnd w:id="2"/>
+    </w:p>
+    <w:p>
+      <w:r>
+        <w:rPr>
+          <w:noProof/>
+        </w:rPr>
+        <w:drawing>
+          <wp:inline distT="0" distB="0" distL="0" distR="0" wp14:anchorId="00F7DF1E" wp14:editId="40373BF8">
+            <wp:extent cx="3543300" cy="1285875"/>
+            <wp:effectExtent l="0" t="0" r="0" b="9525"/>
+            <wp:docPr id="4" name="Рисунок 4"/>
+            <wp:cNvGraphicFramePr>
+              <a:graphicFrameLocks xmlns:a="http://schemas.openxmlformats.org/drawingml/2006/main" noChangeAspect="1"/>
+            </wp:cNvGraphicFramePr>
+            <a:graphic xmlns:a="http://schemas.openxmlformats.org/drawingml/2006/main">
+              <a:graphicData uri="http://schemas.openxmlformats.org/drawingml/2006/picture">
+                <pic:pic xmlns:pic="http://schemas.openxmlformats.org/drawingml/2006/picture">
+                  <pic:nvPicPr>
+                    <pic:cNvPr id="1" name=""/>
+                    <pic:cNvPicPr/>
+                  </pic:nvPicPr>
+                  <pic:blipFill>
+                    <a:blip r:embed="rId9"/>
+                    <a:stretch>
+                      <a:fillRect/>
+                    </a:stretch>
+                  </pic:blipFill>
+                  <pic:spPr>
+                    <a:xfrm>
+                      <a:off x="0" y="0"/>
+                      <a:ext cx="3543300" cy="1285875"/>
+                    </a:xfrm>
+                    <a:prstGeom prst="rect">
+                      <a:avLst/>
+                    </a:prstGeom>
+                  </pic:spPr>
+                </pic:pic>
+              </a:graphicData>
+            </a:graphic>
+          </wp:inline>
+        </w:drawing>
+      </w:r>
+      <w:bookmarkStart w:id="3" w:name="_GoBack"/>
       <w:bookmarkEnd w:id="3"/>
     </w:p>
     <w:p>
@@ -2757,7 +6602,7 @@
 </file>
 
 <file path=customXml/itemProps1.xml><?xml version="1.0" encoding="utf-8"?>
-<ds:datastoreItem xmlns:ds="http://schemas.openxmlformats.org/officeDocument/2006/customXml" ds:itemID="{39360914-3245-4F03-891B-CB9DD5264AE3}">
+<ds:datastoreItem xmlns:ds="http://schemas.openxmlformats.org/officeDocument/2006/customXml" ds:itemID="{34142E8E-8BA5-4852-B7C2-C61308793065}">
   <ds:schemaRefs>
     <ds:schemaRef ds:uri="http://schemas.openxmlformats.org/officeDocument/2006/bibliography"/>
   </ds:schemaRefs>

</xml_diff>